<commit_message>
Changed the code files, flowcharts and reports
</commit_message>
<xml_diff>
--- a/ai_11/denys_bodnar/epic_3/epic_3_pactice_and_labs_report_denys_bodnar.docx
+++ b/ai_11/denys_bodnar/epic_3/epic_3_pactice_and_labs_report_denys_bodnar.docx
@@ -495,97 +495,7 @@
           <w:sz w:val="28"/>
           <w:szCs w:val="28"/>
         </w:rPr>
-        <w:t xml:space="preserve">Ознайомлення з циклами та їх видами: </w:t>
-      </w:r>
-      <w:proofErr w:type="spellStart"/>
-      <w:r>
-        <w:rPr>
-          <w:rFonts w:ascii="Times New Roman" w:hAnsi="Times New Roman" w:cs="Times New Roman"/>
-          <w:sz w:val="28"/>
-          <w:szCs w:val="28"/>
-        </w:rPr>
-        <w:t>for</w:t>
-      </w:r>
-      <w:proofErr w:type="spellEnd"/>
-      <w:r>
-        <w:rPr>
-          <w:rFonts w:ascii="Times New Roman" w:hAnsi="Times New Roman" w:cs="Times New Roman"/>
-          <w:sz w:val="28"/>
-          <w:szCs w:val="28"/>
-        </w:rPr>
-        <w:t xml:space="preserve">, </w:t>
-      </w:r>
-      <w:proofErr w:type="spellStart"/>
-      <w:r>
-        <w:rPr>
-          <w:rFonts w:ascii="Times New Roman" w:hAnsi="Times New Roman" w:cs="Times New Roman"/>
-          <w:sz w:val="28"/>
-          <w:szCs w:val="28"/>
-        </w:rPr>
-        <w:t>while</w:t>
-      </w:r>
-      <w:proofErr w:type="spellEnd"/>
-      <w:r>
-        <w:rPr>
-          <w:rFonts w:ascii="Times New Roman" w:hAnsi="Times New Roman" w:cs="Times New Roman"/>
-          <w:sz w:val="28"/>
-          <w:szCs w:val="28"/>
-        </w:rPr>
-        <w:t xml:space="preserve">, </w:t>
-      </w:r>
-      <w:proofErr w:type="spellStart"/>
-      <w:r>
-        <w:rPr>
-          <w:rFonts w:ascii="Times New Roman" w:hAnsi="Times New Roman" w:cs="Times New Roman"/>
-          <w:sz w:val="28"/>
-          <w:szCs w:val="28"/>
-        </w:rPr>
-        <w:t>do-while</w:t>
-      </w:r>
-      <w:proofErr w:type="spellEnd"/>
-      <w:r>
-        <w:rPr>
-          <w:rFonts w:ascii="Times New Roman" w:hAnsi="Times New Roman" w:cs="Times New Roman"/>
-          <w:sz w:val="28"/>
-          <w:szCs w:val="28"/>
-        </w:rPr>
-        <w:t xml:space="preserve">, та їх значенням у програмуванні. Вивчення способів управління виконанням циклів за допомогою операторів </w:t>
-      </w:r>
-      <w:proofErr w:type="spellStart"/>
-      <w:r>
-        <w:rPr>
-          <w:rFonts w:ascii="Times New Roman" w:hAnsi="Times New Roman" w:cs="Times New Roman"/>
-          <w:sz w:val="28"/>
-          <w:szCs w:val="28"/>
-        </w:rPr>
-        <w:t>break</w:t>
-      </w:r>
-      <w:proofErr w:type="spellEnd"/>
-      <w:r>
-        <w:rPr>
-          <w:rFonts w:ascii="Times New Roman" w:hAnsi="Times New Roman" w:cs="Times New Roman"/>
-          <w:sz w:val="28"/>
-          <w:szCs w:val="28"/>
-        </w:rPr>
-        <w:t xml:space="preserve"> і </w:t>
-      </w:r>
-      <w:proofErr w:type="spellStart"/>
-      <w:r>
-        <w:rPr>
-          <w:rFonts w:ascii="Times New Roman" w:hAnsi="Times New Roman" w:cs="Times New Roman"/>
-          <w:sz w:val="28"/>
-          <w:szCs w:val="28"/>
-        </w:rPr>
-        <w:t>continue</w:t>
-      </w:r>
-      <w:proofErr w:type="spellEnd"/>
-      <w:r>
-        <w:rPr>
-          <w:rFonts w:ascii="Times New Roman" w:hAnsi="Times New Roman" w:cs="Times New Roman"/>
-          <w:sz w:val="28"/>
-          <w:szCs w:val="28"/>
-        </w:rPr>
-        <w:t>, а також передчасного завершення циклів. Аналіз вкладених циклів та їх застосування для вирішення складних завдань. Ознайомлення з основами функцій у C++: визначення, параметри, повернення значень, перевантаження функцій та робота з просторами імен. Вивчення розширених можливостей функцій, таких як еліпсис для змінної кількості параметрів, рекурсія, та використання вбудованих функцій для оптимізації коду.</w:t>
+        <w:t>Ознайомлення з циклами та їх видами: for, while, do-while, та їх значенням у програмуванні. Вивчення способів управління виконанням циклів за допомогою операторів break і continue, а також передчасного завершення циклів. Аналіз вкладених циклів та їх застосування для вирішення складних завдань. Ознайомлення з основами функцій у C++: визначення, параметри, повернення значень, перевантаження функцій та робота з просторами імен. Вивчення розширених можливостей функцій, таких як еліпсис для змінної кількості параметрів, рекурсія, та використання вбудованих функцій для оптимізації коду.</w:t>
       </w:r>
     </w:p>
     <w:p>
@@ -612,97 +522,7 @@
           <w:sz w:val="28"/>
           <w:szCs w:val="28"/>
         </w:rPr>
-        <w:t>Ознайомитися з основними типами циклів у C++ (</w:t>
-      </w:r>
-      <w:proofErr w:type="spellStart"/>
-      <w:r>
-        <w:rPr>
-          <w:rFonts w:ascii="Times New Roman" w:hAnsi="Times New Roman" w:cs="Times New Roman"/>
-          <w:sz w:val="28"/>
-          <w:szCs w:val="28"/>
-        </w:rPr>
-        <w:t>for</w:t>
-      </w:r>
-      <w:proofErr w:type="spellEnd"/>
-      <w:r>
-        <w:rPr>
-          <w:rFonts w:ascii="Times New Roman" w:hAnsi="Times New Roman" w:cs="Times New Roman"/>
-          <w:sz w:val="28"/>
-          <w:szCs w:val="28"/>
-        </w:rPr>
-        <w:t xml:space="preserve">, </w:t>
-      </w:r>
-      <w:proofErr w:type="spellStart"/>
-      <w:r>
-        <w:rPr>
-          <w:rFonts w:ascii="Times New Roman" w:hAnsi="Times New Roman" w:cs="Times New Roman"/>
-          <w:sz w:val="28"/>
-          <w:szCs w:val="28"/>
-        </w:rPr>
-        <w:t>while</w:t>
-      </w:r>
-      <w:proofErr w:type="spellEnd"/>
-      <w:r>
-        <w:rPr>
-          <w:rFonts w:ascii="Times New Roman" w:hAnsi="Times New Roman" w:cs="Times New Roman"/>
-          <w:sz w:val="28"/>
-          <w:szCs w:val="28"/>
-        </w:rPr>
-        <w:t xml:space="preserve">, </w:t>
-      </w:r>
-      <w:proofErr w:type="spellStart"/>
-      <w:r>
-        <w:rPr>
-          <w:rFonts w:ascii="Times New Roman" w:hAnsi="Times New Roman" w:cs="Times New Roman"/>
-          <w:sz w:val="28"/>
-          <w:szCs w:val="28"/>
-        </w:rPr>
-        <w:t>do-while</w:t>
-      </w:r>
-      <w:proofErr w:type="spellEnd"/>
-      <w:r>
-        <w:rPr>
-          <w:rFonts w:ascii="Times New Roman" w:hAnsi="Times New Roman" w:cs="Times New Roman"/>
-          <w:sz w:val="28"/>
-          <w:szCs w:val="28"/>
-        </w:rPr>
-        <w:t xml:space="preserve">), їхньою роллю та синтаксисом, а також навчитися застосовувати їх у різних завданнях. Навчитися використовувати оператори </w:t>
-      </w:r>
-      <w:proofErr w:type="spellStart"/>
-      <w:r>
-        <w:rPr>
-          <w:rFonts w:ascii="Times New Roman" w:hAnsi="Times New Roman" w:cs="Times New Roman"/>
-          <w:sz w:val="28"/>
-          <w:szCs w:val="28"/>
-        </w:rPr>
-        <w:t>break</w:t>
-      </w:r>
-      <w:proofErr w:type="spellEnd"/>
-      <w:r>
-        <w:rPr>
-          <w:rFonts w:ascii="Times New Roman" w:hAnsi="Times New Roman" w:cs="Times New Roman"/>
-          <w:sz w:val="28"/>
-          <w:szCs w:val="28"/>
-        </w:rPr>
-        <w:t xml:space="preserve"> та </w:t>
-      </w:r>
-      <w:proofErr w:type="spellStart"/>
-      <w:r>
-        <w:rPr>
-          <w:rFonts w:ascii="Times New Roman" w:hAnsi="Times New Roman" w:cs="Times New Roman"/>
-          <w:sz w:val="28"/>
-          <w:szCs w:val="28"/>
-        </w:rPr>
-        <w:t>continue</w:t>
-      </w:r>
-      <w:proofErr w:type="spellEnd"/>
-      <w:r>
-        <w:rPr>
-          <w:rFonts w:ascii="Times New Roman" w:hAnsi="Times New Roman" w:cs="Times New Roman"/>
-          <w:sz w:val="28"/>
-          <w:szCs w:val="28"/>
-        </w:rPr>
-        <w:t>, розуміти умови завершення та передчасне завершення циклів. Засвоїти принципи створення функцій, включаючи передавання параметрів, значення за замовчуванням та повернення результатів. Розібратися з поняттям перевантаження функцій та використанням просторів імен для організації коду. Опанувати роботу з функціями зі змінною кількістю параметрів, а також принципами рекурсії та їхнього застосування у складних задачах. Ознайомитися з вбудованими функціями у C++ та їх роллю у спрощенні коду й виконанні стандартних операцій. Навчитися використовувати вкладені цикли та практично застосовувати їх для вирішення комплексних завдань у програмуванні.</w:t>
+        <w:t>Ознайомитися з основними типами циклів у C++ (for, while, do-while), їхньою роллю та синтаксисом, а також навчитися застосовувати їх у різних завданнях. Навчитися використовувати оператори break та continue, розуміти умови завершення та передчасне завершення циклів. Засвоїти принципи створення функцій, включаючи передавання параметрів, значення за замовчуванням та повернення результатів. Розібратися з поняттям перевантаження функцій та використанням просторів імен для організації коду. Опанувати роботу з функціями зі змінною кількістю параметрів, а також принципами рекурсії та їхнього застосування у складних задачах. Ознайомитися з вбудованими функціями у C++ та їх роллю у спрощенні коду й виконанні стандартних операцій. Навчитися використовувати вкладені цикли та практично застосовувати їх для вирішення комплексних завдань у програмуванні.</w:t>
       </w:r>
     </w:p>
     <w:p>
@@ -1243,7 +1063,6 @@
         </w:rPr>
         <w:t xml:space="preserve"> ( ; </w:t>
       </w:r>
-      <w:proofErr w:type="spellStart"/>
       <w:r>
         <w:rPr>
           <w:rFonts w:ascii="Times New Roman" w:hAnsi="Times New Roman" w:cs="Times New Roman"/>
@@ -1253,7 +1072,6 @@
         </w:rPr>
         <w:t>i</w:t>
       </w:r>
-      <w:proofErr w:type="spellEnd"/>
       <w:r>
         <w:rPr>
           <w:rFonts w:ascii="Times New Roman" w:hAnsi="Times New Roman" w:cs="Times New Roman"/>
@@ -1288,43 +1106,7 @@
           <w:sz w:val="28"/>
           <w:szCs w:val="28"/>
         </w:rPr>
-        <w:t xml:space="preserve">Тип </w:t>
-      </w:r>
-      <w:proofErr w:type="spellStart"/>
-      <w:r>
-        <w:rPr>
-          <w:rFonts w:ascii="Times New Roman" w:hAnsi="Times New Roman" w:cs="Times New Roman"/>
-          <w:sz w:val="28"/>
-          <w:szCs w:val="28"/>
-        </w:rPr>
-        <w:t>signed</w:t>
-      </w:r>
-      <w:proofErr w:type="spellEnd"/>
-      <w:r>
-        <w:rPr>
-          <w:rFonts w:ascii="Times New Roman" w:hAnsi="Times New Roman" w:cs="Times New Roman"/>
-          <w:sz w:val="28"/>
-          <w:szCs w:val="28"/>
-        </w:rPr>
-        <w:t xml:space="preserve"> </w:t>
-      </w:r>
-      <w:proofErr w:type="spellStart"/>
-      <w:r>
-        <w:rPr>
-          <w:rFonts w:ascii="Times New Roman" w:hAnsi="Times New Roman" w:cs="Times New Roman"/>
-          <w:sz w:val="28"/>
-          <w:szCs w:val="28"/>
-        </w:rPr>
-        <w:t>int</w:t>
-      </w:r>
-      <w:proofErr w:type="spellEnd"/>
-      <w:r>
-        <w:rPr>
-          <w:rFonts w:ascii="Times New Roman" w:hAnsi="Times New Roman" w:cs="Times New Roman"/>
-          <w:sz w:val="28"/>
-          <w:szCs w:val="28"/>
-        </w:rPr>
-        <w:t> для лічильників циклу. </w:t>
+        <w:t>Тип signed int для лічильників циклу. </w:t>
       </w:r>
     </w:p>
     <w:p>
@@ -1496,7 +1278,6 @@
         <w:t xml:space="preserve"> та </w:t>
       </w:r>
       <w:hyperlink r:id="rId12" w:tgtFrame="_blank" w:history="1">
-        <w:proofErr w:type="spellStart"/>
         <w:r>
           <w:rPr>
             <w:rStyle w:val="a8"/>
@@ -1507,7 +1288,6 @@
           </w:rPr>
           <w:t>return</w:t>
         </w:r>
-        <w:proofErr w:type="spellEnd"/>
       </w:hyperlink>
       <w:r>
         <w:rPr>
@@ -1515,89 +1295,20 @@
           <w:sz w:val="28"/>
           <w:szCs w:val="28"/>
         </w:rPr>
-        <w:t xml:space="preserve">, </w:t>
-      </w:r>
-      <w:proofErr w:type="spellStart"/>
-      <w:r>
-        <w:rPr>
-          <w:rFonts w:ascii="Times New Roman" w:hAnsi="Times New Roman" w:cs="Times New Roman"/>
-          <w:sz w:val="28"/>
-          <w:szCs w:val="28"/>
-        </w:rPr>
-        <w:t>break</w:t>
-      </w:r>
-      <w:proofErr w:type="spellEnd"/>
-      <w:r>
-        <w:rPr>
-          <w:rFonts w:ascii="Times New Roman" w:hAnsi="Times New Roman" w:cs="Times New Roman"/>
-          <w:sz w:val="28"/>
-          <w:szCs w:val="28"/>
-        </w:rPr>
-        <w:t xml:space="preserve">, </w:t>
-      </w:r>
-      <w:proofErr w:type="spellStart"/>
-      <w:r>
-        <w:rPr>
-          <w:rFonts w:ascii="Times New Roman" w:hAnsi="Times New Roman" w:cs="Times New Roman"/>
-          <w:sz w:val="28"/>
-          <w:szCs w:val="28"/>
-        </w:rPr>
-        <w:t>exit</w:t>
-      </w:r>
-      <w:proofErr w:type="spellEnd"/>
-      <w:r>
-        <w:rPr>
-          <w:rFonts w:ascii="Times New Roman" w:hAnsi="Times New Roman" w:cs="Times New Roman"/>
-          <w:sz w:val="28"/>
-          <w:szCs w:val="28"/>
-        </w:rPr>
-        <w:t>, </w:t>
-      </w:r>
-      <w:proofErr w:type="spellStart"/>
-      <w:r>
-        <w:rPr>
-          <w:rFonts w:ascii="Times New Roman" w:hAnsi="Times New Roman" w:cs="Times New Roman"/>
-        </w:rPr>
-        <w:fldChar w:fldCharType="begin"/>
-      </w:r>
-      <w:r>
-        <w:rPr>
-          <w:rFonts w:ascii="Times New Roman" w:hAnsi="Times New Roman" w:cs="Times New Roman"/>
-        </w:rPr>
-        <w:instrText>HYPERLINK "https://acode.com.ua/urok-69-operator-goto/" \t "_blank"</w:instrText>
-      </w:r>
-      <w:r>
-        <w:rPr>
-          <w:rFonts w:ascii="Times New Roman" w:hAnsi="Times New Roman" w:cs="Times New Roman"/>
-        </w:rPr>
-      </w:r>
-      <w:r>
-        <w:rPr>
-          <w:rFonts w:ascii="Times New Roman" w:hAnsi="Times New Roman" w:cs="Times New Roman"/>
-        </w:rPr>
-        <w:fldChar w:fldCharType="separate"/>
-      </w:r>
-      <w:r>
-        <w:rPr>
-          <w:rStyle w:val="a8"/>
-          <w:rFonts w:ascii="Times New Roman" w:hAnsi="Times New Roman" w:cs="Times New Roman"/>
-          <w:color w:val="auto"/>
-          <w:sz w:val="28"/>
-          <w:szCs w:val="28"/>
-        </w:rPr>
-        <w:t>goto</w:t>
-      </w:r>
-      <w:proofErr w:type="spellEnd"/>
-      <w:r>
-        <w:rPr>
-          <w:rStyle w:val="a8"/>
-          <w:rFonts w:ascii="Times New Roman" w:hAnsi="Times New Roman" w:cs="Times New Roman"/>
-          <w:color w:val="auto"/>
-          <w:sz w:val="28"/>
-          <w:szCs w:val="28"/>
-        </w:rPr>
-        <w:fldChar w:fldCharType="end"/>
-      </w:r>
+        <w:t>, break, exit, </w:t>
+      </w:r>
+      <w:hyperlink r:id="rId13" w:tgtFrame="_blank" w:history="1">
+        <w:r>
+          <w:rPr>
+            <w:rStyle w:val="a8"/>
+            <w:rFonts w:ascii="Times New Roman" w:hAnsi="Times New Roman" w:cs="Times New Roman"/>
+            <w:color w:val="auto"/>
+            <w:sz w:val="28"/>
+            <w:szCs w:val="28"/>
+          </w:rPr>
+          <w:t>goto</w:t>
+        </w:r>
+      </w:hyperlink>
       <w:r>
         <w:rPr>
           <w:rFonts w:ascii="Times New Roman" w:hAnsi="Times New Roman" w:cs="Times New Roman"/>
@@ -1633,7 +1344,6 @@
         </w:rPr>
         <w:t xml:space="preserve">Оператор </w:t>
       </w:r>
-      <w:proofErr w:type="spellStart"/>
       <w:r>
         <w:rPr>
           <w:rFonts w:ascii="Times New Roman" w:hAnsi="Times New Roman" w:cs="Times New Roman"/>
@@ -1641,17 +1351,7 @@
           <w:szCs w:val="28"/>
           <w:lang w:val="en-US"/>
         </w:rPr>
-        <w:t>goto</w:t>
-      </w:r>
-      <w:proofErr w:type="spellEnd"/>
-      <w:r>
-        <w:rPr>
-          <w:rFonts w:ascii="Times New Roman" w:hAnsi="Times New Roman" w:cs="Times New Roman"/>
-          <w:sz w:val="28"/>
-          <w:szCs w:val="28"/>
-          <w:lang w:val="en-US"/>
-        </w:rPr>
-        <w:t xml:space="preserve"> </w:t>
+        <w:t xml:space="preserve">goto </w:t>
       </w:r>
       <w:r>
         <w:rPr>
@@ -1759,7 +1459,7 @@
           <w:szCs w:val="28"/>
         </w:rPr>
       </w:pPr>
-      <w:hyperlink r:id="rId13" w:history="1">
+      <w:hyperlink r:id="rId14" w:history="1">
         <w:r>
           <w:rPr>
             <w:rStyle w:val="a8"/>
@@ -1786,7 +1486,7 @@
           <w:szCs w:val="28"/>
         </w:rPr>
       </w:pPr>
-      <w:hyperlink r:id="rId14" w:history="1">
+      <w:hyperlink r:id="rId15" w:history="1">
         <w:r>
           <w:rPr>
             <w:rStyle w:val="a8"/>
@@ -2018,7 +1718,7 @@
           <w:szCs w:val="28"/>
         </w:rPr>
       </w:pPr>
-      <w:hyperlink r:id="rId15" w:history="1">
+      <w:hyperlink r:id="rId16" w:history="1">
         <w:r>
           <w:rPr>
             <w:rStyle w:val="a8"/>
@@ -2045,7 +1745,7 @@
           <w:szCs w:val="28"/>
         </w:rPr>
       </w:pPr>
-      <w:hyperlink r:id="rId16" w:history="1">
+      <w:hyperlink r:id="rId17" w:history="1">
         <w:r>
           <w:rPr>
             <w:rStyle w:val="a8"/>
@@ -2188,7 +1888,6 @@
         </w:rPr>
         <w:t xml:space="preserve">Перевантаження </w:t>
       </w:r>
-      <w:proofErr w:type="spellStart"/>
       <w:r>
         <w:rPr>
           <w:rFonts w:ascii="Times New Roman" w:hAnsi="Times New Roman" w:cs="Times New Roman"/>
@@ -2196,17 +1895,7 @@
           <w:szCs w:val="28"/>
           <w:lang w:val="en-US"/>
         </w:rPr>
-        <w:t>cout</w:t>
-      </w:r>
-      <w:proofErr w:type="spellEnd"/>
-      <w:r>
-        <w:rPr>
-          <w:rFonts w:ascii="Times New Roman" w:hAnsi="Times New Roman" w:cs="Times New Roman"/>
-          <w:sz w:val="28"/>
-          <w:szCs w:val="28"/>
-          <w:lang w:val="en-US"/>
-        </w:rPr>
-        <w:t>.</w:t>
+        <w:t>cout.</w:t>
       </w:r>
     </w:p>
     <w:p>
@@ -2306,7 +1995,7 @@
           <w:szCs w:val="28"/>
         </w:rPr>
       </w:pPr>
-      <w:hyperlink r:id="rId17" w:history="1">
+      <w:hyperlink r:id="rId18" w:history="1">
         <w:r>
           <w:rPr>
             <w:rStyle w:val="a8"/>
@@ -2366,25 +2055,7 @@
           <w:sz w:val="28"/>
           <w:szCs w:val="28"/>
         </w:rPr>
-        <w:t xml:space="preserve">доступ до еліпсису через </w:t>
-      </w:r>
-      <w:proofErr w:type="spellStart"/>
-      <w:r>
-        <w:rPr>
-          <w:rFonts w:ascii="Times New Roman" w:hAnsi="Times New Roman" w:cs="Times New Roman"/>
-          <w:sz w:val="28"/>
-          <w:szCs w:val="28"/>
-        </w:rPr>
-        <w:t>va_list</w:t>
-      </w:r>
-      <w:proofErr w:type="spellEnd"/>
-      <w:r>
-        <w:rPr>
-          <w:rFonts w:ascii="Times New Roman" w:hAnsi="Times New Roman" w:cs="Times New Roman"/>
-          <w:sz w:val="28"/>
-          <w:szCs w:val="28"/>
-        </w:rPr>
-        <w:t>.</w:t>
+        <w:t>доступ до еліпсису через va_list.</w:t>
       </w:r>
     </w:p>
     <w:p>
@@ -2405,7 +2076,6 @@
           <w:szCs w:val="28"/>
         </w:rPr>
       </w:pPr>
-      <w:proofErr w:type="spellStart"/>
       <w:r>
         <w:rPr>
           <w:rFonts w:ascii="Times New Roman" w:hAnsi="Times New Roman" w:cs="Times New Roman"/>
@@ -2413,70 +2083,7 @@
           <w:szCs w:val="28"/>
         </w:rPr>
         <w:lastRenderedPageBreak/>
-        <w:t>Ініціалізуємо</w:t>
-      </w:r>
-      <w:proofErr w:type="spellEnd"/>
-      <w:r>
-        <w:rPr>
-          <w:rFonts w:ascii="Times New Roman" w:hAnsi="Times New Roman" w:cs="Times New Roman"/>
-          <w:sz w:val="28"/>
-          <w:szCs w:val="28"/>
-        </w:rPr>
-        <w:t xml:space="preserve"> </w:t>
-      </w:r>
-      <w:proofErr w:type="spellStart"/>
-      <w:r>
-        <w:rPr>
-          <w:rFonts w:ascii="Times New Roman" w:hAnsi="Times New Roman" w:cs="Times New Roman"/>
-          <w:sz w:val="28"/>
-          <w:szCs w:val="28"/>
-        </w:rPr>
-        <w:t>va_list</w:t>
-      </w:r>
-      <w:proofErr w:type="spellEnd"/>
-      <w:r>
-        <w:rPr>
-          <w:rFonts w:ascii="Times New Roman" w:hAnsi="Times New Roman" w:cs="Times New Roman"/>
-          <w:sz w:val="28"/>
-          <w:szCs w:val="28"/>
-        </w:rPr>
-        <w:t xml:space="preserve">, використовуючи </w:t>
-      </w:r>
-      <w:proofErr w:type="spellStart"/>
-      <w:r>
-        <w:rPr>
-          <w:rFonts w:ascii="Times New Roman" w:hAnsi="Times New Roman" w:cs="Times New Roman"/>
-          <w:sz w:val="28"/>
-          <w:szCs w:val="28"/>
-        </w:rPr>
-        <w:t>va_start</w:t>
-      </w:r>
-      <w:proofErr w:type="spellEnd"/>
-      <w:r>
-        <w:rPr>
-          <w:rFonts w:ascii="Times New Roman" w:hAnsi="Times New Roman" w:cs="Times New Roman"/>
-          <w:sz w:val="28"/>
-          <w:szCs w:val="28"/>
-        </w:rPr>
-        <w:t xml:space="preserve">. Перший параметр - це список, який потрібно </w:t>
-      </w:r>
-      <w:proofErr w:type="spellStart"/>
-      <w:r>
-        <w:rPr>
-          <w:rFonts w:ascii="Times New Roman" w:hAnsi="Times New Roman" w:cs="Times New Roman"/>
-          <w:sz w:val="28"/>
-          <w:szCs w:val="28"/>
-        </w:rPr>
-        <w:t>ініціалізувати</w:t>
-      </w:r>
-      <w:proofErr w:type="spellEnd"/>
-      <w:r>
-        <w:rPr>
-          <w:rFonts w:ascii="Times New Roman" w:hAnsi="Times New Roman" w:cs="Times New Roman"/>
-          <w:sz w:val="28"/>
-          <w:szCs w:val="28"/>
-        </w:rPr>
-        <w:t>. Другий параметр - це останній параметр, який не є еліпсисом.</w:t>
+        <w:t>Ініціалізуємо va_list, використовуючи va_start. Перший параметр - це список, який потрібно ініціалізувати. Другий параметр - це останній параметр, який не є еліпсисом.</w:t>
       </w:r>
     </w:p>
     <w:p>
@@ -2503,43 +2110,7 @@
           <w:sz w:val="28"/>
           <w:szCs w:val="28"/>
         </w:rPr>
-        <w:t xml:space="preserve">Використовуємо </w:t>
-      </w:r>
-      <w:proofErr w:type="spellStart"/>
-      <w:r>
-        <w:rPr>
-          <w:rFonts w:ascii="Times New Roman" w:hAnsi="Times New Roman" w:cs="Times New Roman"/>
-          <w:sz w:val="28"/>
-          <w:szCs w:val="28"/>
-        </w:rPr>
-        <w:t>va_arg</w:t>
-      </w:r>
-      <w:proofErr w:type="spellEnd"/>
-      <w:r>
-        <w:rPr>
-          <w:rFonts w:ascii="Times New Roman" w:hAnsi="Times New Roman" w:cs="Times New Roman"/>
-          <w:sz w:val="28"/>
-          <w:szCs w:val="28"/>
-        </w:rPr>
-        <w:t xml:space="preserve"> для отримання параметрів з еліпсиса. Перший параметр - це </w:t>
-      </w:r>
-      <w:proofErr w:type="spellStart"/>
-      <w:r>
-        <w:rPr>
-          <w:rFonts w:ascii="Times New Roman" w:hAnsi="Times New Roman" w:cs="Times New Roman"/>
-          <w:sz w:val="28"/>
-          <w:szCs w:val="28"/>
-        </w:rPr>
-        <w:t>va_list</w:t>
-      </w:r>
-      <w:proofErr w:type="spellEnd"/>
-      <w:r>
-        <w:rPr>
-          <w:rFonts w:ascii="Times New Roman" w:hAnsi="Times New Roman" w:cs="Times New Roman"/>
-          <w:sz w:val="28"/>
-          <w:szCs w:val="28"/>
-        </w:rPr>
-        <w:t>, який ми використовуємо. Другий параметр - це очікуваний тип параметрів.</w:t>
+        <w:t>Використовуємо va_arg для отримання параметрів з еліпсиса. Перший параметр - це va_list, який ми використовуємо. Другий параметр - це очікуваний тип параметрів.</w:t>
       </w:r>
     </w:p>
     <w:p>
@@ -2566,27 +2137,8 @@
           <w:sz w:val="28"/>
           <w:szCs w:val="28"/>
         </w:rPr>
-        <w:t xml:space="preserve">Виконуємо очищення </w:t>
-      </w:r>
-      <w:proofErr w:type="spellStart"/>
-      <w:r>
-        <w:rPr>
-          <w:rFonts w:ascii="Times New Roman" w:hAnsi="Times New Roman" w:cs="Times New Roman"/>
-          <w:sz w:val="28"/>
-          <w:szCs w:val="28"/>
-        </w:rPr>
-        <w:t>va_list</w:t>
-      </w:r>
-      <w:proofErr w:type="spellEnd"/>
-      <w:r>
-        <w:rPr>
-          <w:rFonts w:ascii="Times New Roman" w:hAnsi="Times New Roman" w:cs="Times New Roman"/>
-          <w:sz w:val="28"/>
-          <w:szCs w:val="28"/>
-        </w:rPr>
-        <w:t xml:space="preserve">, коли вже зробили все необхідне за допомогою </w:t>
-      </w:r>
-      <w:proofErr w:type="spellStart"/>
+        <w:t xml:space="preserve">Виконуємо очищення va_list, коли вже зробили все необхідне за допомогою </w:t>
+      </w:r>
       <w:r>
         <w:rPr>
           <w:rFonts w:ascii="Times New Roman" w:hAnsi="Times New Roman" w:cs="Times New Roman"/>
@@ -2596,7 +2148,6 @@
         </w:rPr>
         <w:t>va</w:t>
       </w:r>
-      <w:proofErr w:type="spellEnd"/>
       <w:r>
         <w:rPr>
           <w:rFonts w:ascii="Times New Roman" w:hAnsi="Times New Roman" w:cs="Times New Roman"/>
@@ -2740,7 +2291,7 @@
           <w:szCs w:val="28"/>
         </w:rPr>
       </w:pPr>
-      <w:hyperlink r:id="rId18" w:history="1">
+      <w:hyperlink r:id="rId19" w:history="1">
         <w:r>
           <w:rPr>
             <w:rStyle w:val="a8"/>
@@ -2949,7 +2500,7 @@
           <w:szCs w:val="28"/>
         </w:rPr>
       </w:pPr>
-      <w:hyperlink r:id="rId19" w:history="1">
+      <w:hyperlink r:id="rId20" w:history="1">
         <w:r>
           <w:rPr>
             <w:rStyle w:val="a8"/>
@@ -3140,51 +2691,7 @@
           <w:sz w:val="28"/>
           <w:szCs w:val="28"/>
         </w:rPr>
-        <w:t xml:space="preserve">VNS </w:t>
-      </w:r>
-      <w:proofErr w:type="spellStart"/>
-      <w:r>
-        <w:rPr>
-          <w:rFonts w:ascii="Times New Roman" w:hAnsi="Times New Roman" w:cs="Times New Roman"/>
-          <w:b/>
-          <w:bCs/>
-          <w:sz w:val="28"/>
-          <w:szCs w:val="28"/>
-        </w:rPr>
-        <w:t>Lab</w:t>
-      </w:r>
-      <w:proofErr w:type="spellEnd"/>
-      <w:r>
-        <w:rPr>
-          <w:rFonts w:ascii="Times New Roman" w:hAnsi="Times New Roman" w:cs="Times New Roman"/>
-          <w:b/>
-          <w:bCs/>
-          <w:sz w:val="28"/>
-          <w:szCs w:val="28"/>
-        </w:rPr>
-        <w:t xml:space="preserve"> 2 - </w:t>
-      </w:r>
-      <w:proofErr w:type="spellStart"/>
-      <w:r>
-        <w:rPr>
-          <w:rFonts w:ascii="Times New Roman" w:hAnsi="Times New Roman" w:cs="Times New Roman"/>
-          <w:b/>
-          <w:bCs/>
-          <w:sz w:val="28"/>
-          <w:szCs w:val="28"/>
-        </w:rPr>
-        <w:t>Task</w:t>
-      </w:r>
-      <w:proofErr w:type="spellEnd"/>
-      <w:r>
-        <w:rPr>
-          <w:rFonts w:ascii="Times New Roman" w:hAnsi="Times New Roman" w:cs="Times New Roman"/>
-          <w:b/>
-          <w:bCs/>
-          <w:sz w:val="28"/>
-          <w:szCs w:val="28"/>
-        </w:rPr>
-        <w:t xml:space="preserve"> 1-</w:t>
+        <w:t>VNS Lab 2 - Task 1-</w:t>
       </w:r>
       <w:r>
         <w:rPr>
@@ -3214,6 +2721,7 @@
           <w:rFonts w:ascii="Times New Roman" w:hAnsi="Times New Roman" w:cs="Times New Roman"/>
           <w:b/>
           <w:bCs/>
+          <w:noProof/>
           <w:sz w:val="28"/>
           <w:szCs w:val="28"/>
           <w:lang w:val="en-US"/>
@@ -3234,7 +2742,7 @@
                     <pic:cNvPicPr/>
                   </pic:nvPicPr>
                   <pic:blipFill>
-                    <a:blip r:embed="rId20"/>
+                    <a:blip r:embed="rId21"/>
                     <a:stretch>
                       <a:fillRect/>
                     </a:stretch>
@@ -3295,51 +2803,7 @@
           <w:sz w:val="28"/>
           <w:szCs w:val="28"/>
         </w:rPr>
-        <w:t xml:space="preserve">VNS </w:t>
-      </w:r>
-      <w:proofErr w:type="spellStart"/>
-      <w:r>
-        <w:rPr>
-          <w:rFonts w:ascii="Times New Roman" w:hAnsi="Times New Roman" w:cs="Times New Roman"/>
-          <w:b/>
-          <w:bCs/>
-          <w:sz w:val="28"/>
-          <w:szCs w:val="28"/>
-        </w:rPr>
-        <w:t>Lab</w:t>
-      </w:r>
-      <w:proofErr w:type="spellEnd"/>
-      <w:r>
-        <w:rPr>
-          <w:rFonts w:ascii="Times New Roman" w:hAnsi="Times New Roman" w:cs="Times New Roman"/>
-          <w:b/>
-          <w:bCs/>
-          <w:sz w:val="28"/>
-          <w:szCs w:val="28"/>
-        </w:rPr>
-        <w:t xml:space="preserve"> 3 - </w:t>
-      </w:r>
-      <w:proofErr w:type="spellStart"/>
-      <w:r>
-        <w:rPr>
-          <w:rFonts w:ascii="Times New Roman" w:hAnsi="Times New Roman" w:cs="Times New Roman"/>
-          <w:b/>
-          <w:bCs/>
-          <w:sz w:val="28"/>
-          <w:szCs w:val="28"/>
-        </w:rPr>
-        <w:t>Task</w:t>
-      </w:r>
-      <w:proofErr w:type="spellEnd"/>
-      <w:r>
-        <w:rPr>
-          <w:rFonts w:ascii="Times New Roman" w:hAnsi="Times New Roman" w:cs="Times New Roman"/>
-          <w:b/>
-          <w:bCs/>
-          <w:sz w:val="28"/>
-          <w:szCs w:val="28"/>
-        </w:rPr>
-        <w:t xml:space="preserve"> 1-1</w:t>
+        <w:t>VNS Lab 3 - Task 1-1</w:t>
       </w:r>
       <w:r>
         <w:rPr>
@@ -3474,6 +2938,7 @@
           <w:rFonts w:ascii="Times New Roman" w:hAnsi="Times New Roman" w:cs="Times New Roman"/>
           <w:b/>
           <w:bCs/>
+          <w:noProof/>
           <w:sz w:val="28"/>
           <w:szCs w:val="28"/>
           <w:lang w:val="en-US"/>
@@ -3494,7 +2959,7 @@
                     <pic:cNvPicPr/>
                   </pic:nvPicPr>
                   <pic:blipFill>
-                    <a:blip r:embed="rId21"/>
+                    <a:blip r:embed="rId22"/>
                     <a:stretch>
                       <a:fillRect/>
                     </a:stretch>
@@ -3626,23 +3091,13 @@
           <w:szCs w:val="28"/>
         </w:rPr>
       </w:pPr>
-      <w:proofErr w:type="spellStart"/>
-      <w:r>
-        <w:rPr>
-          <w:rFonts w:ascii="Times New Roman" w:hAnsi="Times New Roman" w:cs="Times New Roman"/>
-          <w:sz w:val="28"/>
-          <w:szCs w:val="28"/>
-        </w:rPr>
-        <w:t>an</w:t>
-      </w:r>
-      <w:proofErr w:type="spellEnd"/>
-      <w:r>
-        <w:rPr>
-          <w:rFonts w:ascii="Times New Roman" w:hAnsi="Times New Roman" w:cs="Times New Roman"/>
-          <w:sz w:val="28"/>
-          <w:szCs w:val="28"/>
-        </w:rPr>
-        <w:t xml:space="preserve"> і правильне присвоєння початкових значень змінним циклу. Зовнішній</w:t>
+      <w:r>
+        <w:rPr>
+          <w:rFonts w:ascii="Times New Roman" w:hAnsi="Times New Roman" w:cs="Times New Roman"/>
+          <w:sz w:val="28"/>
+          <w:szCs w:val="28"/>
+        </w:rPr>
+        <w:t>an і правильне присвоєння початкових значень змінним циклу. Зовнішній</w:t>
       </w:r>
     </w:p>
     <w:p>
@@ -3716,7 +3171,7 @@
                     <pic:cNvPicPr/>
                   </pic:nvPicPr>
                   <pic:blipFill rotWithShape="1">
-                    <a:blip r:embed="rId22"/>
+                    <a:blip r:embed="rId23"/>
                     <a:srcRect t="5161"/>
                     <a:stretch/>
                   </pic:blipFill>
@@ -3820,61 +3275,7 @@
           <w:sz w:val="28"/>
           <w:szCs w:val="28"/>
         </w:rPr>
-        <w:t xml:space="preserve">VNS </w:t>
-      </w:r>
-      <w:proofErr w:type="spellStart"/>
-      <w:r>
-        <w:rPr>
-          <w:rFonts w:ascii="Times New Roman" w:hAnsi="Times New Roman" w:cs="Times New Roman"/>
-          <w:b/>
-          <w:bCs/>
-          <w:sz w:val="28"/>
-          <w:szCs w:val="28"/>
-        </w:rPr>
-        <w:t>Lab</w:t>
-      </w:r>
-      <w:proofErr w:type="spellEnd"/>
-      <w:r>
-        <w:rPr>
-          <w:rFonts w:ascii="Times New Roman" w:hAnsi="Times New Roman" w:cs="Times New Roman"/>
-          <w:b/>
-          <w:bCs/>
-          <w:sz w:val="28"/>
-          <w:szCs w:val="28"/>
-        </w:rPr>
-        <w:t xml:space="preserve"> 7 - </w:t>
-      </w:r>
-      <w:proofErr w:type="spellStart"/>
-      <w:r>
-        <w:rPr>
-          <w:rFonts w:ascii="Times New Roman" w:hAnsi="Times New Roman" w:cs="Times New Roman"/>
-          <w:b/>
-          <w:bCs/>
-          <w:sz w:val="28"/>
-          <w:szCs w:val="28"/>
-        </w:rPr>
-        <w:t>Task</w:t>
-      </w:r>
-      <w:proofErr w:type="spellEnd"/>
-      <w:r>
-        <w:rPr>
-          <w:rFonts w:ascii="Times New Roman" w:hAnsi="Times New Roman" w:cs="Times New Roman"/>
-          <w:b/>
-          <w:bCs/>
-          <w:sz w:val="28"/>
-          <w:szCs w:val="28"/>
-        </w:rPr>
-        <w:t xml:space="preserve"> 1-1</w:t>
-      </w:r>
-      <w:r>
-        <w:rPr>
-          <w:rFonts w:ascii="Times New Roman" w:hAnsi="Times New Roman" w:cs="Times New Roman"/>
-          <w:b/>
-          <w:bCs/>
-          <w:sz w:val="28"/>
-          <w:szCs w:val="28"/>
-        </w:rPr>
-        <w:t>3</w:t>
+        <w:t>VNS Lab 7 - Task 1-13</w:t>
       </w:r>
     </w:p>
     <w:p>
@@ -3894,61 +3295,7 @@
           <w:sz w:val="28"/>
           <w:szCs w:val="28"/>
         </w:rPr>
-        <w:t xml:space="preserve">Написати функцію зі змінною кількістю параметрів для перекладу чисел з десяткової системи числення в </w:t>
-      </w:r>
-      <w:proofErr w:type="spellStart"/>
-      <w:r>
-        <w:rPr>
-          <w:rFonts w:ascii="Times New Roman" w:hAnsi="Times New Roman" w:cs="Times New Roman"/>
-          <w:sz w:val="28"/>
-          <w:szCs w:val="28"/>
-        </w:rPr>
-        <w:t>трійкову</w:t>
-      </w:r>
-      <w:proofErr w:type="spellEnd"/>
-      <w:r>
-        <w:rPr>
-          <w:rFonts w:ascii="Times New Roman" w:hAnsi="Times New Roman" w:cs="Times New Roman"/>
-          <w:sz w:val="28"/>
-          <w:szCs w:val="28"/>
-        </w:rPr>
-        <w:t xml:space="preserve">. Написати </w:t>
-      </w:r>
-      <w:proofErr w:type="spellStart"/>
-      <w:r>
-        <w:rPr>
-          <w:rFonts w:ascii="Times New Roman" w:hAnsi="Times New Roman" w:cs="Times New Roman"/>
-          <w:sz w:val="28"/>
-          <w:szCs w:val="28"/>
-        </w:rPr>
-        <w:t>викликаючу</w:t>
-      </w:r>
-      <w:proofErr w:type="spellEnd"/>
-      <w:r>
-        <w:rPr>
-          <w:rFonts w:ascii="Times New Roman" w:hAnsi="Times New Roman" w:cs="Times New Roman"/>
-          <w:sz w:val="28"/>
-          <w:szCs w:val="28"/>
-        </w:rPr>
-        <w:t xml:space="preserve"> функцію </w:t>
-      </w:r>
-      <w:proofErr w:type="spellStart"/>
-      <w:r>
-        <w:rPr>
-          <w:rFonts w:ascii="Times New Roman" w:hAnsi="Times New Roman" w:cs="Times New Roman"/>
-          <w:sz w:val="28"/>
-          <w:szCs w:val="28"/>
-        </w:rPr>
-        <w:t>main</w:t>
-      </w:r>
-      <w:proofErr w:type="spellEnd"/>
-      <w:r>
-        <w:rPr>
-          <w:rFonts w:ascii="Times New Roman" w:hAnsi="Times New Roman" w:cs="Times New Roman"/>
-          <w:sz w:val="28"/>
-          <w:szCs w:val="28"/>
-        </w:rPr>
-        <w:t>, що звертається до цієї функції не менше трьох разів з кількістю параметрів 3, 4, 7.</w:t>
+        <w:t>Написати функцію зі змінною кількістю параметрів для перекладу чисел з десяткової системи числення в трійкову. Написати викликаючу функцію main, що звертається до цієї функції не менше трьох разів з кількістю параметрів 3, 4, 7.</w:t>
       </w:r>
     </w:p>
     <w:p>
@@ -3990,61 +3337,7 @@
           <w:sz w:val="28"/>
           <w:szCs w:val="28"/>
         </w:rPr>
-        <w:t xml:space="preserve">VNS </w:t>
-      </w:r>
-      <w:proofErr w:type="spellStart"/>
-      <w:r>
-        <w:rPr>
-          <w:rFonts w:ascii="Times New Roman" w:hAnsi="Times New Roman" w:cs="Times New Roman"/>
-          <w:b/>
-          <w:bCs/>
-          <w:sz w:val="28"/>
-          <w:szCs w:val="28"/>
-        </w:rPr>
-        <w:t>Lab</w:t>
-      </w:r>
-      <w:proofErr w:type="spellEnd"/>
-      <w:r>
-        <w:rPr>
-          <w:rFonts w:ascii="Times New Roman" w:hAnsi="Times New Roman" w:cs="Times New Roman"/>
-          <w:b/>
-          <w:bCs/>
-          <w:sz w:val="28"/>
-          <w:szCs w:val="28"/>
-        </w:rPr>
-        <w:t xml:space="preserve"> 7 - </w:t>
-      </w:r>
-      <w:proofErr w:type="spellStart"/>
-      <w:r>
-        <w:rPr>
-          <w:rFonts w:ascii="Times New Roman" w:hAnsi="Times New Roman" w:cs="Times New Roman"/>
-          <w:b/>
-          <w:bCs/>
-          <w:sz w:val="28"/>
-          <w:szCs w:val="28"/>
-        </w:rPr>
-        <w:t>Task</w:t>
-      </w:r>
-      <w:proofErr w:type="spellEnd"/>
-      <w:r>
-        <w:rPr>
-          <w:rFonts w:ascii="Times New Roman" w:hAnsi="Times New Roman" w:cs="Times New Roman"/>
-          <w:b/>
-          <w:bCs/>
-          <w:sz w:val="28"/>
-          <w:szCs w:val="28"/>
-        </w:rPr>
-        <w:t xml:space="preserve"> 1-1</w:t>
-      </w:r>
-      <w:r>
-        <w:rPr>
-          <w:rFonts w:ascii="Times New Roman" w:hAnsi="Times New Roman" w:cs="Times New Roman"/>
-          <w:b/>
-          <w:bCs/>
-          <w:sz w:val="28"/>
-          <w:szCs w:val="28"/>
-        </w:rPr>
-        <w:t>3</w:t>
+        <w:t>VNS Lab 7 - Task 1-13</w:t>
       </w:r>
     </w:p>
     <w:p>
@@ -4139,62 +3432,16 @@
         </w:rPr>
         <w:t xml:space="preserve"> №5 </w:t>
       </w:r>
-      <w:proofErr w:type="spellStart"/>
-      <w:r>
-        <w:rPr>
-          <w:rFonts w:ascii="Times New Roman" w:hAnsi="Times New Roman" w:cs="Times New Roman"/>
-          <w:b/>
-          <w:bCs/>
-          <w:sz w:val="28"/>
-          <w:szCs w:val="28"/>
-        </w:rPr>
-        <w:t>Class</w:t>
-      </w:r>
-      <w:proofErr w:type="spellEnd"/>
-      <w:r>
-        <w:rPr>
-          <w:rFonts w:ascii="Times New Roman" w:hAnsi="Times New Roman" w:cs="Times New Roman"/>
-          <w:b/>
-          <w:bCs/>
-          <w:sz w:val="28"/>
-          <w:szCs w:val="28"/>
-        </w:rPr>
-        <w:t xml:space="preserve"> </w:t>
-      </w:r>
-      <w:proofErr w:type="spellStart"/>
-      <w:r>
-        <w:rPr>
-          <w:rFonts w:ascii="Times New Roman" w:hAnsi="Times New Roman" w:cs="Times New Roman"/>
-          <w:b/>
-          <w:bCs/>
-          <w:sz w:val="28"/>
-          <w:szCs w:val="28"/>
-        </w:rPr>
-        <w:t>Practice</w:t>
-      </w:r>
-      <w:proofErr w:type="spellEnd"/>
-      <w:r>
-        <w:rPr>
-          <w:rFonts w:ascii="Times New Roman" w:hAnsi="Times New Roman" w:cs="Times New Roman"/>
-          <w:b/>
-          <w:bCs/>
-          <w:sz w:val="28"/>
-          <w:szCs w:val="28"/>
-        </w:rPr>
-        <w:t xml:space="preserve"> </w:t>
-      </w:r>
-      <w:proofErr w:type="spellStart"/>
-      <w:r>
-        <w:rPr>
-          <w:rFonts w:ascii="Times New Roman" w:hAnsi="Times New Roman" w:cs="Times New Roman"/>
-          <w:b/>
-          <w:bCs/>
-          <w:sz w:val="28"/>
-          <w:szCs w:val="28"/>
-        </w:rPr>
-        <w:t>Work</w:t>
-      </w:r>
-      <w:proofErr w:type="spellEnd"/>
+      <w:r>
+        <w:rPr>
+          <w:rFonts w:ascii="Times New Roman" w:hAnsi="Times New Roman" w:cs="Times New Roman"/>
+          <w:b/>
+          <w:bCs/>
+          <w:sz w:val="28"/>
+          <w:szCs w:val="28"/>
+        </w:rPr>
+        <w:t>Class Practice Work</w:t>
+      </w:r>
     </w:p>
     <w:p>
       <w:pPr>
@@ -4437,23 +3684,13 @@
           <w:szCs w:val="28"/>
         </w:rPr>
       </w:pPr>
-      <w:proofErr w:type="spellStart"/>
-      <w:r>
-        <w:rPr>
-          <w:rFonts w:ascii="Times New Roman" w:hAnsi="Times New Roman" w:cs="Times New Roman"/>
-          <w:sz w:val="28"/>
-          <w:szCs w:val="28"/>
-        </w:rPr>
-        <w:t>for</w:t>
-      </w:r>
-      <w:proofErr w:type="spellEnd"/>
-      <w:r>
-        <w:rPr>
-          <w:rFonts w:ascii="Times New Roman" w:hAnsi="Times New Roman" w:cs="Times New Roman"/>
-          <w:sz w:val="28"/>
-          <w:szCs w:val="28"/>
-        </w:rPr>
-        <w:t>( ) { … }</w:t>
+      <w:r>
+        <w:rPr>
+          <w:rFonts w:ascii="Times New Roman" w:hAnsi="Times New Roman" w:cs="Times New Roman"/>
+          <w:sz w:val="28"/>
+          <w:szCs w:val="28"/>
+        </w:rPr>
+        <w:t>for( ) { … }</w:t>
       </w:r>
     </w:p>
     <w:p>
@@ -4471,34 +3708,14 @@
           <w:szCs w:val="28"/>
         </w:rPr>
       </w:pPr>
-      <w:proofErr w:type="spellStart"/>
-      <w:r>
-        <w:rPr>
-          <w:rFonts w:ascii="Times New Roman" w:hAnsi="Times New Roman" w:cs="Times New Roman"/>
-          <w:sz w:val="28"/>
-          <w:szCs w:val="28"/>
-        </w:rPr>
-        <w:t>for</w:t>
-      </w:r>
-      <w:proofErr w:type="spellEnd"/>
-      <w:r>
-        <w:rPr>
-          <w:rFonts w:ascii="Times New Roman" w:hAnsi="Times New Roman" w:cs="Times New Roman"/>
-          <w:sz w:val="28"/>
-          <w:szCs w:val="28"/>
-        </w:rPr>
-        <w:t xml:space="preserve"> </w:t>
-      </w:r>
-      <w:proofErr w:type="spellStart"/>
-      <w:r>
-        <w:rPr>
-          <w:rFonts w:ascii="Times New Roman" w:hAnsi="Times New Roman" w:cs="Times New Roman"/>
-          <w:sz w:val="28"/>
-          <w:szCs w:val="28"/>
-        </w:rPr>
-        <w:t>each</w:t>
-      </w:r>
-      <w:proofErr w:type="spellEnd"/>
+      <w:r>
+        <w:rPr>
+          <w:rFonts w:ascii="Times New Roman" w:hAnsi="Times New Roman" w:cs="Times New Roman"/>
+          <w:sz w:val="28"/>
+          <w:szCs w:val="28"/>
+        </w:rPr>
+        <w:t>for each</w:t>
+      </w:r>
     </w:p>
     <w:p>
       <w:pPr>
@@ -4515,23 +3732,13 @@
           <w:szCs w:val="28"/>
         </w:rPr>
       </w:pPr>
-      <w:proofErr w:type="spellStart"/>
-      <w:r>
-        <w:rPr>
-          <w:rFonts w:ascii="Times New Roman" w:hAnsi="Times New Roman" w:cs="Times New Roman"/>
-          <w:sz w:val="28"/>
-          <w:szCs w:val="28"/>
-        </w:rPr>
-        <w:t>while</w:t>
-      </w:r>
-      <w:proofErr w:type="spellEnd"/>
-      <w:r>
-        <w:rPr>
-          <w:rFonts w:ascii="Times New Roman" w:hAnsi="Times New Roman" w:cs="Times New Roman"/>
-          <w:sz w:val="28"/>
-          <w:szCs w:val="28"/>
-        </w:rPr>
-        <w:t>( ) { … }</w:t>
+      <w:r>
+        <w:rPr>
+          <w:rFonts w:ascii="Times New Roman" w:hAnsi="Times New Roman" w:cs="Times New Roman"/>
+          <w:sz w:val="28"/>
+          <w:szCs w:val="28"/>
+        </w:rPr>
+        <w:t>while( ) { … }</w:t>
       </w:r>
     </w:p>
     <w:p>
@@ -4549,41 +3756,13 @@
           <w:szCs w:val="28"/>
         </w:rPr>
       </w:pPr>
-      <w:proofErr w:type="spellStart"/>
-      <w:r>
-        <w:rPr>
-          <w:rFonts w:ascii="Times New Roman" w:hAnsi="Times New Roman" w:cs="Times New Roman"/>
-          <w:sz w:val="28"/>
-          <w:szCs w:val="28"/>
-        </w:rPr>
-        <w:t>do</w:t>
-      </w:r>
-      <w:proofErr w:type="spellEnd"/>
-      <w:r>
-        <w:rPr>
-          <w:rFonts w:ascii="Times New Roman" w:hAnsi="Times New Roman" w:cs="Times New Roman"/>
-          <w:sz w:val="28"/>
-          <w:szCs w:val="28"/>
-        </w:rPr>
-        <w:t xml:space="preserve"> { … } </w:t>
-      </w:r>
-      <w:proofErr w:type="spellStart"/>
-      <w:r>
-        <w:rPr>
-          <w:rFonts w:ascii="Times New Roman" w:hAnsi="Times New Roman" w:cs="Times New Roman"/>
-          <w:sz w:val="28"/>
-          <w:szCs w:val="28"/>
-        </w:rPr>
-        <w:t>while</w:t>
-      </w:r>
-      <w:proofErr w:type="spellEnd"/>
-      <w:r>
-        <w:rPr>
-          <w:rFonts w:ascii="Times New Roman" w:hAnsi="Times New Roman" w:cs="Times New Roman"/>
-          <w:sz w:val="28"/>
-          <w:szCs w:val="28"/>
-        </w:rPr>
-        <w:t>( )</w:t>
+      <w:r>
+        <w:rPr>
+          <w:rFonts w:ascii="Times New Roman" w:hAnsi="Times New Roman" w:cs="Times New Roman"/>
+          <w:sz w:val="28"/>
+          <w:szCs w:val="28"/>
+        </w:rPr>
+        <w:t>do { … } while( )</w:t>
       </w:r>
     </w:p>
     <w:p>
@@ -4601,34 +3780,14 @@
           <w:szCs w:val="28"/>
         </w:rPr>
       </w:pPr>
-      <w:proofErr w:type="spellStart"/>
-      <w:r>
-        <w:rPr>
-          <w:rFonts w:ascii="Times New Roman" w:hAnsi="Times New Roman" w:cs="Times New Roman"/>
-          <w:sz w:val="28"/>
-          <w:szCs w:val="28"/>
-        </w:rPr>
-        <w:t>go</w:t>
-      </w:r>
-      <w:proofErr w:type="spellEnd"/>
-      <w:r>
-        <w:rPr>
-          <w:rFonts w:ascii="Times New Roman" w:hAnsi="Times New Roman" w:cs="Times New Roman"/>
-          <w:sz w:val="28"/>
-          <w:szCs w:val="28"/>
-        </w:rPr>
-        <w:t xml:space="preserve"> </w:t>
-      </w:r>
-      <w:proofErr w:type="spellStart"/>
-      <w:r>
-        <w:rPr>
-          <w:rFonts w:ascii="Times New Roman" w:hAnsi="Times New Roman" w:cs="Times New Roman"/>
-          <w:sz w:val="28"/>
-          <w:szCs w:val="28"/>
-        </w:rPr>
-        <w:t>to</w:t>
-      </w:r>
-      <w:proofErr w:type="spellEnd"/>
+      <w:r>
+        <w:rPr>
+          <w:rFonts w:ascii="Times New Roman" w:hAnsi="Times New Roman" w:cs="Times New Roman"/>
+          <w:sz w:val="28"/>
+          <w:szCs w:val="28"/>
+        </w:rPr>
+        <w:t>go to</w:t>
+      </w:r>
     </w:p>
     <w:p>
       <w:pPr>
@@ -4667,23 +3826,13 @@
           <w:szCs w:val="28"/>
         </w:rPr>
       </w:pPr>
-      <w:proofErr w:type="spellStart"/>
-      <w:r>
-        <w:rPr>
-          <w:rFonts w:ascii="Times New Roman" w:hAnsi="Times New Roman" w:cs="Times New Roman"/>
-          <w:sz w:val="28"/>
-          <w:szCs w:val="28"/>
-        </w:rPr>
-        <w:t>while</w:t>
-      </w:r>
-      <w:proofErr w:type="spellEnd"/>
-      <w:r>
-        <w:rPr>
-          <w:rFonts w:ascii="Times New Roman" w:hAnsi="Times New Roman" w:cs="Times New Roman"/>
-          <w:sz w:val="28"/>
-          <w:szCs w:val="28"/>
-        </w:rPr>
-        <w:t>: продовжувати працювати, доки користувач не вирішить вийти.</w:t>
+      <w:r>
+        <w:rPr>
+          <w:rFonts w:ascii="Times New Roman" w:hAnsi="Times New Roman" w:cs="Times New Roman"/>
+          <w:sz w:val="28"/>
+          <w:szCs w:val="28"/>
+        </w:rPr>
+        <w:t>while: продовжувати працювати, доки користувач не вирішить вийти.</w:t>
       </w:r>
     </w:p>
     <w:p>
@@ -4701,41 +3850,13 @@
           <w:szCs w:val="28"/>
         </w:rPr>
       </w:pPr>
-      <w:proofErr w:type="spellStart"/>
-      <w:r>
-        <w:rPr>
-          <w:rFonts w:ascii="Times New Roman" w:hAnsi="Times New Roman" w:cs="Times New Roman"/>
-          <w:sz w:val="28"/>
-          <w:szCs w:val="28"/>
-        </w:rPr>
-        <w:t>do</w:t>
-      </w:r>
-      <w:proofErr w:type="spellEnd"/>
-      <w:r>
-        <w:rPr>
-          <w:rFonts w:ascii="Times New Roman" w:hAnsi="Times New Roman" w:cs="Times New Roman"/>
-          <w:sz w:val="28"/>
-          <w:szCs w:val="28"/>
-        </w:rPr>
-        <w:t xml:space="preserve"> </w:t>
-      </w:r>
-      <w:proofErr w:type="spellStart"/>
-      <w:r>
-        <w:rPr>
-          <w:rFonts w:ascii="Times New Roman" w:hAnsi="Times New Roman" w:cs="Times New Roman"/>
-          <w:sz w:val="28"/>
-          <w:szCs w:val="28"/>
-        </w:rPr>
-        <w:t>while</w:t>
-      </w:r>
-      <w:proofErr w:type="spellEnd"/>
-      <w:r>
-        <w:rPr>
-          <w:rFonts w:ascii="Times New Roman" w:hAnsi="Times New Roman" w:cs="Times New Roman"/>
-          <w:sz w:val="28"/>
-          <w:szCs w:val="28"/>
-        </w:rPr>
-        <w:t>: Після кожної операції (позичити, повернути, перерахувати) запитуйте користувача, чи хоче він виконати іншу операцію. Якщо так, поверніться назад.</w:t>
+      <w:r>
+        <w:rPr>
+          <w:rFonts w:ascii="Times New Roman" w:hAnsi="Times New Roman" w:cs="Times New Roman"/>
+          <w:sz w:val="28"/>
+          <w:szCs w:val="28"/>
+        </w:rPr>
+        <w:t>do while: Після кожної операції (позичити, повернути, перерахувати) запитуйте користувача, чи хоче він виконати іншу операцію. Якщо так, поверніться назад.</w:t>
       </w:r>
     </w:p>
     <w:p>
@@ -4753,23 +3874,13 @@
           <w:szCs w:val="28"/>
         </w:rPr>
       </w:pPr>
-      <w:proofErr w:type="spellStart"/>
-      <w:r>
-        <w:rPr>
-          <w:rFonts w:ascii="Times New Roman" w:hAnsi="Times New Roman" w:cs="Times New Roman"/>
-          <w:sz w:val="28"/>
-          <w:szCs w:val="28"/>
-        </w:rPr>
-        <w:t>for</w:t>
-      </w:r>
-      <w:proofErr w:type="spellEnd"/>
-      <w:r>
-        <w:rPr>
-          <w:rFonts w:ascii="Times New Roman" w:hAnsi="Times New Roman" w:cs="Times New Roman"/>
-          <w:sz w:val="28"/>
-          <w:szCs w:val="28"/>
-        </w:rPr>
-        <w:t>: список усіх книг за допомогою циклу.</w:t>
+      <w:r>
+        <w:rPr>
+          <w:rFonts w:ascii="Times New Roman" w:hAnsi="Times New Roman" w:cs="Times New Roman"/>
+          <w:sz w:val="28"/>
+          <w:szCs w:val="28"/>
+        </w:rPr>
+        <w:t>for: список усіх книг за допомогою циклу.</w:t>
       </w:r>
     </w:p>
     <w:p>
@@ -4787,41 +3898,13 @@
           <w:szCs w:val="28"/>
         </w:rPr>
       </w:pPr>
-      <w:proofErr w:type="spellStart"/>
-      <w:r>
-        <w:rPr>
-          <w:rFonts w:ascii="Times New Roman" w:hAnsi="Times New Roman" w:cs="Times New Roman"/>
-          <w:sz w:val="28"/>
-          <w:szCs w:val="28"/>
-        </w:rPr>
-        <w:t>for</w:t>
-      </w:r>
-      <w:proofErr w:type="spellEnd"/>
-      <w:r>
-        <w:rPr>
-          <w:rFonts w:ascii="Times New Roman" w:hAnsi="Times New Roman" w:cs="Times New Roman"/>
-          <w:sz w:val="28"/>
-          <w:szCs w:val="28"/>
-        </w:rPr>
-        <w:t xml:space="preserve"> </w:t>
-      </w:r>
-      <w:proofErr w:type="spellStart"/>
-      <w:r>
-        <w:rPr>
-          <w:rFonts w:ascii="Times New Roman" w:hAnsi="Times New Roman" w:cs="Times New Roman"/>
-          <w:sz w:val="28"/>
-          <w:szCs w:val="28"/>
-        </w:rPr>
-        <w:t>each</w:t>
-      </w:r>
-      <w:proofErr w:type="spellEnd"/>
-      <w:r>
-        <w:rPr>
-          <w:rFonts w:ascii="Times New Roman" w:hAnsi="Times New Roman" w:cs="Times New Roman"/>
-          <w:sz w:val="28"/>
-          <w:szCs w:val="28"/>
-        </w:rPr>
-        <w:t>: перевірити наявність кожної книги.</w:t>
+      <w:r>
+        <w:rPr>
+          <w:rFonts w:ascii="Times New Roman" w:hAnsi="Times New Roman" w:cs="Times New Roman"/>
+          <w:sz w:val="28"/>
+          <w:szCs w:val="28"/>
+        </w:rPr>
+        <w:t>for each: перевірити наявність кожної книги.</w:t>
       </w:r>
     </w:p>
     <w:p>
@@ -4839,41 +3922,13 @@
           <w:szCs w:val="28"/>
         </w:rPr>
       </w:pPr>
-      <w:proofErr w:type="spellStart"/>
-      <w:r>
-        <w:rPr>
-          <w:rFonts w:ascii="Times New Roman" w:hAnsi="Times New Roman" w:cs="Times New Roman"/>
-          <w:sz w:val="28"/>
-          <w:szCs w:val="28"/>
-        </w:rPr>
-        <w:t>goto</w:t>
-      </w:r>
-      <w:proofErr w:type="spellEnd"/>
-      <w:r>
-        <w:rPr>
-          <w:rFonts w:ascii="Times New Roman" w:hAnsi="Times New Roman" w:cs="Times New Roman"/>
-          <w:sz w:val="28"/>
-          <w:szCs w:val="28"/>
-        </w:rPr>
-        <w:t xml:space="preserve">: якщо користувач вводить неправильний вибір, використовуйте </w:t>
-      </w:r>
-      <w:proofErr w:type="spellStart"/>
-      <w:r>
-        <w:rPr>
-          <w:rFonts w:ascii="Times New Roman" w:hAnsi="Times New Roman" w:cs="Times New Roman"/>
-          <w:sz w:val="28"/>
-          <w:szCs w:val="28"/>
-        </w:rPr>
-        <w:t>goto</w:t>
-      </w:r>
-      <w:proofErr w:type="spellEnd"/>
-      <w:r>
-        <w:rPr>
-          <w:rFonts w:ascii="Times New Roman" w:hAnsi="Times New Roman" w:cs="Times New Roman"/>
-          <w:sz w:val="28"/>
-          <w:szCs w:val="28"/>
-        </w:rPr>
-        <w:t>, щоб перенаправити його до головного меню.</w:t>
+      <w:r>
+        <w:rPr>
+          <w:rFonts w:ascii="Times New Roman" w:hAnsi="Times New Roman" w:cs="Times New Roman"/>
+          <w:sz w:val="28"/>
+          <w:szCs w:val="28"/>
+        </w:rPr>
+        <w:t>goto: якщо користувач вводить неправильний вибір, використовуйте goto, щоб перенаправити його до головного меню.</w:t>
       </w:r>
     </w:p>
     <w:p>
@@ -4919,62 +3974,16 @@
         </w:rPr>
         <w:t xml:space="preserve"> №6 </w:t>
       </w:r>
-      <w:proofErr w:type="spellStart"/>
-      <w:r>
-        <w:rPr>
-          <w:rFonts w:ascii="Times New Roman" w:hAnsi="Times New Roman" w:cs="Times New Roman"/>
-          <w:b/>
-          <w:bCs/>
-          <w:sz w:val="28"/>
-          <w:szCs w:val="28"/>
-        </w:rPr>
-        <w:t>Self</w:t>
-      </w:r>
-      <w:proofErr w:type="spellEnd"/>
-      <w:r>
-        <w:rPr>
-          <w:rFonts w:ascii="Times New Roman" w:hAnsi="Times New Roman" w:cs="Times New Roman"/>
-          <w:b/>
-          <w:bCs/>
-          <w:sz w:val="28"/>
-          <w:szCs w:val="28"/>
-        </w:rPr>
-        <w:t xml:space="preserve"> </w:t>
-      </w:r>
-      <w:proofErr w:type="spellStart"/>
-      <w:r>
-        <w:rPr>
-          <w:rFonts w:ascii="Times New Roman" w:hAnsi="Times New Roman" w:cs="Times New Roman"/>
-          <w:b/>
-          <w:bCs/>
-          <w:sz w:val="28"/>
-          <w:szCs w:val="28"/>
-        </w:rPr>
-        <w:t>Practice</w:t>
-      </w:r>
-      <w:proofErr w:type="spellEnd"/>
-      <w:r>
-        <w:rPr>
-          <w:rFonts w:ascii="Times New Roman" w:hAnsi="Times New Roman" w:cs="Times New Roman"/>
-          <w:b/>
-          <w:bCs/>
-          <w:sz w:val="28"/>
-          <w:szCs w:val="28"/>
-        </w:rPr>
-        <w:t xml:space="preserve"> </w:t>
-      </w:r>
-      <w:proofErr w:type="spellStart"/>
-      <w:r>
-        <w:rPr>
-          <w:rFonts w:ascii="Times New Roman" w:hAnsi="Times New Roman" w:cs="Times New Roman"/>
-          <w:b/>
-          <w:bCs/>
-          <w:sz w:val="28"/>
-          <w:szCs w:val="28"/>
-        </w:rPr>
-        <w:t>Work</w:t>
-      </w:r>
-      <w:proofErr w:type="spellEnd"/>
+      <w:r>
+        <w:rPr>
+          <w:rFonts w:ascii="Times New Roman" w:hAnsi="Times New Roman" w:cs="Times New Roman"/>
+          <w:b/>
+          <w:bCs/>
+          <w:sz w:val="28"/>
+          <w:szCs w:val="28"/>
+        </w:rPr>
+        <w:t>Self Practice Work</w:t>
+      </w:r>
     </w:p>
     <w:p>
       <w:pPr>
@@ -5018,25 +4027,7 @@
           <w:szCs w:val="28"/>
         </w:rPr>
         <w:lastRenderedPageBreak/>
-        <w:t>Вам задано послідовність із n цілих чисел </w:t>
-      </w:r>
-      <w:proofErr w:type="spellStart"/>
-      <w:r>
-        <w:rPr>
-          <w:rFonts w:ascii="Times New Roman" w:hAnsi="Times New Roman" w:cs="Times New Roman"/>
-          <w:sz w:val="28"/>
-          <w:szCs w:val="28"/>
-        </w:rPr>
-        <w:t>ai</w:t>
-      </w:r>
-      <w:proofErr w:type="spellEnd"/>
-      <w:r>
-        <w:rPr>
-          <w:rFonts w:ascii="Times New Roman" w:hAnsi="Times New Roman" w:cs="Times New Roman"/>
-          <w:sz w:val="28"/>
-          <w:szCs w:val="28"/>
-        </w:rPr>
-        <w:t>. Ваша задача — знайти довжину найбільшої зростаючої підпослідовності заданої послідовності.</w:t>
+        <w:t>Вам задано послідовність із n цілих чисел ai. Ваша задача — знайти довжину найбільшої зростаючої підпослідовності заданої послідовності.</w:t>
       </w:r>
     </w:p>
     <w:p>
@@ -5100,25 +4091,7 @@
           <w:sz w:val="28"/>
           <w:szCs w:val="28"/>
         </w:rPr>
-        <w:t>У наступному рядку задано n цілих чисел — послідовність </w:t>
-      </w:r>
-      <w:proofErr w:type="spellStart"/>
-      <w:r>
-        <w:rPr>
-          <w:rFonts w:ascii="Times New Roman" w:hAnsi="Times New Roman" w:cs="Times New Roman"/>
-          <w:sz w:val="28"/>
-          <w:szCs w:val="28"/>
-        </w:rPr>
-        <w:t>ai</w:t>
-      </w:r>
-      <w:proofErr w:type="spellEnd"/>
-      <w:r>
-        <w:rPr>
-          <w:rFonts w:ascii="Times New Roman" w:hAnsi="Times New Roman" w:cs="Times New Roman"/>
-          <w:sz w:val="28"/>
-          <w:szCs w:val="28"/>
-        </w:rPr>
-        <w:t>.</w:t>
+        <w:t>У наступному рядку задано n цілих чисел — послідовність ai.</w:t>
       </w:r>
     </w:p>
     <w:p>
@@ -5179,6 +4152,7 @@
       <w:r>
         <w:rPr>
           <w:rFonts w:ascii="Times New Roman" w:hAnsi="Times New Roman" w:cs="Times New Roman"/>
+          <w:noProof/>
           <w:sz w:val="28"/>
           <w:szCs w:val="28"/>
         </w:rPr>
@@ -5198,7 +4172,7 @@
                     <pic:cNvPicPr/>
                   </pic:nvPicPr>
                   <pic:blipFill>
-                    <a:blip r:embed="rId23"/>
+                    <a:blip r:embed="rId24"/>
                     <a:stretch>
                       <a:fillRect/>
                     </a:stretch>
@@ -5278,51 +4252,7 @@
           <w:sz w:val="28"/>
           <w:szCs w:val="28"/>
         </w:rPr>
-        <w:t xml:space="preserve">VNS </w:t>
-      </w:r>
-      <w:proofErr w:type="spellStart"/>
-      <w:r>
-        <w:rPr>
-          <w:rFonts w:ascii="Times New Roman" w:hAnsi="Times New Roman" w:cs="Times New Roman"/>
-          <w:b/>
-          <w:bCs/>
-          <w:sz w:val="28"/>
-          <w:szCs w:val="28"/>
-        </w:rPr>
-        <w:t>Lab</w:t>
-      </w:r>
-      <w:proofErr w:type="spellEnd"/>
-      <w:r>
-        <w:rPr>
-          <w:rFonts w:ascii="Times New Roman" w:hAnsi="Times New Roman" w:cs="Times New Roman"/>
-          <w:b/>
-          <w:bCs/>
-          <w:sz w:val="28"/>
-          <w:szCs w:val="28"/>
-        </w:rPr>
-        <w:t xml:space="preserve"> 2 - </w:t>
-      </w:r>
-      <w:proofErr w:type="spellStart"/>
-      <w:r>
-        <w:rPr>
-          <w:rFonts w:ascii="Times New Roman" w:hAnsi="Times New Roman" w:cs="Times New Roman"/>
-          <w:b/>
-          <w:bCs/>
-          <w:sz w:val="28"/>
-          <w:szCs w:val="28"/>
-        </w:rPr>
-        <w:t>Task</w:t>
-      </w:r>
-      <w:proofErr w:type="spellEnd"/>
-      <w:r>
-        <w:rPr>
-          <w:rFonts w:ascii="Times New Roman" w:hAnsi="Times New Roman" w:cs="Times New Roman"/>
-          <w:b/>
-          <w:bCs/>
-          <w:sz w:val="28"/>
-          <w:szCs w:val="28"/>
-        </w:rPr>
-        <w:t xml:space="preserve"> 1-1</w:t>
+        <w:t>VNS Lab 2 - Task 1-1</w:t>
       </w:r>
       <w:r>
         <w:rPr>
@@ -5340,6 +4270,7 @@
         <w:tabs>
           <w:tab w:val="left" w:pos="1116"/>
         </w:tabs>
+        <w:jc w:val="center"/>
         <w:rPr>
           <w:rFonts w:ascii="Times New Roman" w:hAnsi="Times New Roman" w:cs="Times New Roman"/>
           <w:sz w:val="28"/>
@@ -5354,10 +4285,10 @@
         </w:rPr>
         <w:lastRenderedPageBreak/>
         <w:drawing>
-          <wp:inline distT="0" distB="0" distL="0" distR="0" wp14:anchorId="0F5FD820" wp14:editId="6AF30EC7">
-            <wp:extent cx="4277322" cy="7087589"/>
-            <wp:effectExtent l="0" t="0" r="9525" b="0"/>
-            <wp:docPr id="80488107" name="Рисунок 1"/>
+          <wp:inline distT="0" distB="0" distL="0" distR="0" wp14:anchorId="44141A97" wp14:editId="524CE9B2">
+            <wp:extent cx="3029373" cy="6115904"/>
+            <wp:effectExtent l="0" t="0" r="0" b="0"/>
+            <wp:docPr id="1088441747" name="Рисунок 1"/>
             <wp:cNvGraphicFramePr>
               <a:graphicFrameLocks xmlns:a="http://schemas.openxmlformats.org/drawingml/2006/main" noChangeAspect="1"/>
             </wp:cNvGraphicFramePr>
@@ -5365,11 +4296,11 @@
               <a:graphicData uri="http://schemas.openxmlformats.org/drawingml/2006/picture">
                 <pic:pic xmlns:pic="http://schemas.openxmlformats.org/drawingml/2006/picture">
                   <pic:nvPicPr>
-                    <pic:cNvPr id="80488107" name=""/>
+                    <pic:cNvPr id="1088441747" name=""/>
                     <pic:cNvPicPr/>
                   </pic:nvPicPr>
                   <pic:blipFill>
-                    <a:blip r:embed="rId24"/>
+                    <a:blip r:embed="rId25"/>
                     <a:stretch>
                       <a:fillRect/>
                     </a:stretch>
@@ -5377,7 +4308,7 @@
                   <pic:spPr>
                     <a:xfrm>
                       <a:off x="0" y="0"/>
-                      <a:ext cx="4277322" cy="7087589"/>
+                      <a:ext cx="3029373" cy="6115904"/>
                     </a:xfrm>
                     <a:prstGeom prst="rect">
                       <a:avLst/>
@@ -5441,61 +4372,7 @@
           <w:sz w:val="28"/>
           <w:szCs w:val="28"/>
         </w:rPr>
-        <w:t xml:space="preserve">VNS </w:t>
-      </w:r>
-      <w:proofErr w:type="spellStart"/>
-      <w:r>
-        <w:rPr>
-          <w:rFonts w:ascii="Times New Roman" w:hAnsi="Times New Roman" w:cs="Times New Roman"/>
-          <w:b/>
-          <w:bCs/>
-          <w:sz w:val="28"/>
-          <w:szCs w:val="28"/>
-        </w:rPr>
-        <w:t>Lab</w:t>
-      </w:r>
-      <w:proofErr w:type="spellEnd"/>
-      <w:r>
-        <w:rPr>
-          <w:rFonts w:ascii="Times New Roman" w:hAnsi="Times New Roman" w:cs="Times New Roman"/>
-          <w:b/>
-          <w:bCs/>
-          <w:sz w:val="28"/>
-          <w:szCs w:val="28"/>
-        </w:rPr>
-        <w:t xml:space="preserve"> 3 - </w:t>
-      </w:r>
-      <w:proofErr w:type="spellStart"/>
-      <w:r>
-        <w:rPr>
-          <w:rFonts w:ascii="Times New Roman" w:hAnsi="Times New Roman" w:cs="Times New Roman"/>
-          <w:b/>
-          <w:bCs/>
-          <w:sz w:val="28"/>
-          <w:szCs w:val="28"/>
-        </w:rPr>
-        <w:t>Task</w:t>
-      </w:r>
-      <w:proofErr w:type="spellEnd"/>
-      <w:r>
-        <w:rPr>
-          <w:rFonts w:ascii="Times New Roman" w:hAnsi="Times New Roman" w:cs="Times New Roman"/>
-          <w:b/>
-          <w:bCs/>
-          <w:sz w:val="28"/>
-          <w:szCs w:val="28"/>
-        </w:rPr>
-        <w:t xml:space="preserve"> 1-1</w:t>
-      </w:r>
-      <w:r>
-        <w:rPr>
-          <w:rFonts w:ascii="Times New Roman" w:hAnsi="Times New Roman" w:cs="Times New Roman"/>
-          <w:b/>
-          <w:bCs/>
-          <w:sz w:val="28"/>
-          <w:szCs w:val="28"/>
-        </w:rPr>
-        <w:t>3</w:t>
+        <w:t>VNS Lab 3 - Task 1-13</w:t>
       </w:r>
     </w:p>
     <w:p>
@@ -5512,6 +4389,7 @@
       <w:r>
         <w:rPr>
           <w:rFonts w:ascii="Times New Roman" w:hAnsi="Times New Roman" w:cs="Times New Roman"/>
+          <w:noProof/>
           <w:sz w:val="28"/>
           <w:szCs w:val="28"/>
         </w:rPr>
@@ -5532,7 +4410,7 @@
                     <pic:cNvPicPr/>
                   </pic:nvPicPr>
                   <pic:blipFill>
-                    <a:blip r:embed="rId25"/>
+                    <a:blip r:embed="rId26"/>
                     <a:stretch>
                       <a:fillRect/>
                     </a:stretch>
@@ -5592,61 +4470,7 @@
           <w:sz w:val="28"/>
           <w:szCs w:val="28"/>
         </w:rPr>
-        <w:t xml:space="preserve">VNS </w:t>
-      </w:r>
-      <w:proofErr w:type="spellStart"/>
-      <w:r>
-        <w:rPr>
-          <w:rFonts w:ascii="Times New Roman" w:hAnsi="Times New Roman" w:cs="Times New Roman"/>
-          <w:b/>
-          <w:bCs/>
-          <w:sz w:val="28"/>
-          <w:szCs w:val="28"/>
-        </w:rPr>
-        <w:t>Lab</w:t>
-      </w:r>
-      <w:proofErr w:type="spellEnd"/>
-      <w:r>
-        <w:rPr>
-          <w:rFonts w:ascii="Times New Roman" w:hAnsi="Times New Roman" w:cs="Times New Roman"/>
-          <w:b/>
-          <w:bCs/>
-          <w:sz w:val="28"/>
-          <w:szCs w:val="28"/>
-        </w:rPr>
-        <w:t xml:space="preserve"> 7 - </w:t>
-      </w:r>
-      <w:proofErr w:type="spellStart"/>
-      <w:r>
-        <w:rPr>
-          <w:rFonts w:ascii="Times New Roman" w:hAnsi="Times New Roman" w:cs="Times New Roman"/>
-          <w:b/>
-          <w:bCs/>
-          <w:sz w:val="28"/>
-          <w:szCs w:val="28"/>
-        </w:rPr>
-        <w:t>Task</w:t>
-      </w:r>
-      <w:proofErr w:type="spellEnd"/>
-      <w:r>
-        <w:rPr>
-          <w:rFonts w:ascii="Times New Roman" w:hAnsi="Times New Roman" w:cs="Times New Roman"/>
-          <w:b/>
-          <w:bCs/>
-          <w:sz w:val="28"/>
-          <w:szCs w:val="28"/>
-        </w:rPr>
-        <w:t xml:space="preserve"> 1-1</w:t>
-      </w:r>
-      <w:r>
-        <w:rPr>
-          <w:rFonts w:ascii="Times New Roman" w:hAnsi="Times New Roman" w:cs="Times New Roman"/>
-          <w:b/>
-          <w:bCs/>
-          <w:sz w:val="28"/>
-          <w:szCs w:val="28"/>
-        </w:rPr>
-        <w:t>3</w:t>
+        <w:t>VNS Lab 7 - Task 1-13</w:t>
       </w:r>
     </w:p>
     <w:p>
@@ -5667,10 +4491,10 @@
           <w:szCs w:val="28"/>
         </w:rPr>
         <w:drawing>
-          <wp:inline distT="0" distB="0" distL="0" distR="0" wp14:anchorId="155D550C" wp14:editId="6A4C5055">
-            <wp:extent cx="6120765" cy="4350385"/>
+          <wp:inline distT="0" distB="0" distL="0" distR="0" wp14:anchorId="15971A86" wp14:editId="0C5237FE">
+            <wp:extent cx="6120765" cy="2618740"/>
             <wp:effectExtent l="0" t="0" r="0" b="0"/>
-            <wp:docPr id="971858694" name="Рисунок 1"/>
+            <wp:docPr id="1468431337" name="Рисунок 1"/>
             <wp:cNvGraphicFramePr>
               <a:graphicFrameLocks xmlns:a="http://schemas.openxmlformats.org/drawingml/2006/main" noChangeAspect="1"/>
             </wp:cNvGraphicFramePr>
@@ -5678,11 +4502,11 @@
               <a:graphicData uri="http://schemas.openxmlformats.org/drawingml/2006/picture">
                 <pic:pic xmlns:pic="http://schemas.openxmlformats.org/drawingml/2006/picture">
                   <pic:nvPicPr>
-                    <pic:cNvPr id="971858694" name=""/>
+                    <pic:cNvPr id="1468431337" name=""/>
                     <pic:cNvPicPr/>
                   </pic:nvPicPr>
                   <pic:blipFill>
-                    <a:blip r:embed="rId26"/>
+                    <a:blip r:embed="rId27"/>
                     <a:stretch>
                       <a:fillRect/>
                     </a:stretch>
@@ -5690,7 +4514,7 @@
                   <pic:spPr>
                     <a:xfrm>
                       <a:off x="0" y="0"/>
-                      <a:ext cx="6120765" cy="4350385"/>
+                      <a:ext cx="6120765" cy="2618740"/>
                     </a:xfrm>
                     <a:prstGeom prst="rect">
                       <a:avLst/>
@@ -5742,81 +4566,7 @@
           <w:sz w:val="28"/>
           <w:szCs w:val="28"/>
         </w:rPr>
-        <w:t xml:space="preserve">VNS </w:t>
-      </w:r>
-      <w:proofErr w:type="spellStart"/>
-      <w:r>
-        <w:rPr>
-          <w:rFonts w:ascii="Times New Roman" w:hAnsi="Times New Roman" w:cs="Times New Roman"/>
-          <w:b/>
-          <w:bCs/>
-          <w:sz w:val="28"/>
-          <w:szCs w:val="28"/>
-        </w:rPr>
-        <w:t>Lab</w:t>
-      </w:r>
-      <w:proofErr w:type="spellEnd"/>
-      <w:r>
-        <w:rPr>
-          <w:rFonts w:ascii="Times New Roman" w:hAnsi="Times New Roman" w:cs="Times New Roman"/>
-          <w:b/>
-          <w:bCs/>
-          <w:sz w:val="28"/>
-          <w:szCs w:val="28"/>
-        </w:rPr>
-        <w:t xml:space="preserve"> 7 - </w:t>
-      </w:r>
-      <w:proofErr w:type="spellStart"/>
-      <w:r>
-        <w:rPr>
-          <w:rFonts w:ascii="Times New Roman" w:hAnsi="Times New Roman" w:cs="Times New Roman"/>
-          <w:b/>
-          <w:bCs/>
-          <w:sz w:val="28"/>
-          <w:szCs w:val="28"/>
-        </w:rPr>
-        <w:t>Task</w:t>
-      </w:r>
-      <w:proofErr w:type="spellEnd"/>
-      <w:r>
-        <w:rPr>
-          <w:rFonts w:ascii="Times New Roman" w:hAnsi="Times New Roman" w:cs="Times New Roman"/>
-          <w:b/>
-          <w:bCs/>
-          <w:sz w:val="28"/>
-          <w:szCs w:val="28"/>
-        </w:rPr>
-        <w:t xml:space="preserve"> </w:t>
-      </w:r>
-      <w:r>
-        <w:rPr>
-          <w:rFonts w:ascii="Times New Roman" w:hAnsi="Times New Roman" w:cs="Times New Roman"/>
-          <w:b/>
-          <w:bCs/>
-          <w:sz w:val="28"/>
-          <w:szCs w:val="28"/>
-        </w:rPr>
-        <w:t>2</w:t>
-      </w:r>
-      <w:r>
-        <w:rPr>
-          <w:rFonts w:ascii="Times New Roman" w:hAnsi="Times New Roman" w:cs="Times New Roman"/>
-          <w:b/>
-          <w:bCs/>
-          <w:sz w:val="28"/>
-          <w:szCs w:val="28"/>
-        </w:rPr>
-        <w:t>-1</w:t>
-      </w:r>
-      <w:r>
-        <w:rPr>
-          <w:rFonts w:ascii="Times New Roman" w:hAnsi="Times New Roman" w:cs="Times New Roman"/>
-          <w:b/>
-          <w:bCs/>
-          <w:sz w:val="28"/>
-          <w:szCs w:val="28"/>
-        </w:rPr>
-        <w:t>3</w:t>
+        <w:t>VNS Lab 7 - Task 2-13</w:t>
       </w:r>
     </w:p>
     <w:p>
@@ -5837,6 +4587,7 @@
           <w:rFonts w:ascii="Times New Roman" w:hAnsi="Times New Roman" w:cs="Times New Roman"/>
           <w:b/>
           <w:bCs/>
+          <w:noProof/>
           <w:sz w:val="28"/>
           <w:szCs w:val="28"/>
         </w:rPr>
@@ -5857,7 +4608,7 @@
                     <pic:cNvPicPr/>
                   </pic:nvPicPr>
                   <pic:blipFill>
-                    <a:blip r:embed="rId27"/>
+                    <a:blip r:embed="rId28"/>
                     <a:stretch>
                       <a:fillRect/>
                     </a:stretch>
@@ -5909,62 +4660,16 @@
         </w:rPr>
         <w:t xml:space="preserve"> №5 </w:t>
       </w:r>
-      <w:proofErr w:type="spellStart"/>
-      <w:r>
-        <w:rPr>
-          <w:rFonts w:ascii="Times New Roman" w:hAnsi="Times New Roman" w:cs="Times New Roman"/>
-          <w:b/>
-          <w:bCs/>
-          <w:sz w:val="28"/>
-          <w:szCs w:val="28"/>
-        </w:rPr>
-        <w:t>Class</w:t>
-      </w:r>
-      <w:proofErr w:type="spellEnd"/>
-      <w:r>
-        <w:rPr>
-          <w:rFonts w:ascii="Times New Roman" w:hAnsi="Times New Roman" w:cs="Times New Roman"/>
-          <w:b/>
-          <w:bCs/>
-          <w:sz w:val="28"/>
-          <w:szCs w:val="28"/>
-        </w:rPr>
-        <w:t xml:space="preserve"> </w:t>
-      </w:r>
-      <w:proofErr w:type="spellStart"/>
-      <w:r>
-        <w:rPr>
-          <w:rFonts w:ascii="Times New Roman" w:hAnsi="Times New Roman" w:cs="Times New Roman"/>
-          <w:b/>
-          <w:bCs/>
-          <w:sz w:val="28"/>
-          <w:szCs w:val="28"/>
-        </w:rPr>
-        <w:t>Practice</w:t>
-      </w:r>
-      <w:proofErr w:type="spellEnd"/>
-      <w:r>
-        <w:rPr>
-          <w:rFonts w:ascii="Times New Roman" w:hAnsi="Times New Roman" w:cs="Times New Roman"/>
-          <w:b/>
-          <w:bCs/>
-          <w:sz w:val="28"/>
-          <w:szCs w:val="28"/>
-        </w:rPr>
-        <w:t xml:space="preserve"> </w:t>
-      </w:r>
-      <w:proofErr w:type="spellStart"/>
-      <w:r>
-        <w:rPr>
-          <w:rFonts w:ascii="Times New Roman" w:hAnsi="Times New Roman" w:cs="Times New Roman"/>
-          <w:b/>
-          <w:bCs/>
-          <w:sz w:val="28"/>
-          <w:szCs w:val="28"/>
-        </w:rPr>
-        <w:t>Work</w:t>
-      </w:r>
-      <w:proofErr w:type="spellEnd"/>
+      <w:r>
+        <w:rPr>
+          <w:rFonts w:ascii="Times New Roman" w:hAnsi="Times New Roman" w:cs="Times New Roman"/>
+          <w:b/>
+          <w:bCs/>
+          <w:sz w:val="28"/>
+          <w:szCs w:val="28"/>
+        </w:rPr>
+        <w:t>Class Practice Work</w:t>
+      </w:r>
     </w:p>
     <w:p>
       <w:pPr>
@@ -5995,6 +4700,7 @@
       <w:r>
         <w:rPr>
           <w:rFonts w:ascii="Times New Roman" w:hAnsi="Times New Roman" w:cs="Times New Roman"/>
+          <w:noProof/>
           <w:sz w:val="28"/>
           <w:szCs w:val="28"/>
         </w:rPr>
@@ -6014,7 +4720,7 @@
                     <pic:cNvPicPr/>
                   </pic:nvPicPr>
                   <pic:blipFill>
-                    <a:blip r:embed="rId28"/>
+                    <a:blip r:embed="rId29"/>
                     <a:stretch>
                       <a:fillRect/>
                     </a:stretch>
@@ -6066,62 +4772,16 @@
         </w:rPr>
         <w:t xml:space="preserve"> №6 </w:t>
       </w:r>
-      <w:proofErr w:type="spellStart"/>
-      <w:r>
-        <w:rPr>
-          <w:rFonts w:ascii="Times New Roman" w:hAnsi="Times New Roman" w:cs="Times New Roman"/>
-          <w:b/>
-          <w:bCs/>
-          <w:sz w:val="28"/>
-          <w:szCs w:val="28"/>
-        </w:rPr>
-        <w:t>Self</w:t>
-      </w:r>
-      <w:proofErr w:type="spellEnd"/>
-      <w:r>
-        <w:rPr>
-          <w:rFonts w:ascii="Times New Roman" w:hAnsi="Times New Roman" w:cs="Times New Roman"/>
-          <w:b/>
-          <w:bCs/>
-          <w:sz w:val="28"/>
-          <w:szCs w:val="28"/>
-        </w:rPr>
-        <w:t xml:space="preserve"> </w:t>
-      </w:r>
-      <w:proofErr w:type="spellStart"/>
-      <w:r>
-        <w:rPr>
-          <w:rFonts w:ascii="Times New Roman" w:hAnsi="Times New Roman" w:cs="Times New Roman"/>
-          <w:b/>
-          <w:bCs/>
-          <w:sz w:val="28"/>
-          <w:szCs w:val="28"/>
-        </w:rPr>
-        <w:t>Practice</w:t>
-      </w:r>
-      <w:proofErr w:type="spellEnd"/>
-      <w:r>
-        <w:rPr>
-          <w:rFonts w:ascii="Times New Roman" w:hAnsi="Times New Roman" w:cs="Times New Roman"/>
-          <w:b/>
-          <w:bCs/>
-          <w:sz w:val="28"/>
-          <w:szCs w:val="28"/>
-        </w:rPr>
-        <w:t xml:space="preserve"> </w:t>
-      </w:r>
-      <w:proofErr w:type="spellStart"/>
-      <w:r>
-        <w:rPr>
-          <w:rFonts w:ascii="Times New Roman" w:hAnsi="Times New Roman" w:cs="Times New Roman"/>
-          <w:b/>
-          <w:bCs/>
-          <w:sz w:val="28"/>
-          <w:szCs w:val="28"/>
-        </w:rPr>
-        <w:t>Work</w:t>
-      </w:r>
-      <w:proofErr w:type="spellEnd"/>
+      <w:r>
+        <w:rPr>
+          <w:rFonts w:ascii="Times New Roman" w:hAnsi="Times New Roman" w:cs="Times New Roman"/>
+          <w:b/>
+          <w:bCs/>
+          <w:sz w:val="28"/>
+          <w:szCs w:val="28"/>
+        </w:rPr>
+        <w:t>Self Practice Work</w:t>
+      </w:r>
     </w:p>
     <w:p>
       <w:pPr>
@@ -6138,6 +4798,7 @@
       <w:r>
         <w:rPr>
           <w:rFonts w:ascii="Times New Roman" w:hAnsi="Times New Roman" w:cs="Times New Roman"/>
+          <w:noProof/>
           <w:sz w:val="28"/>
           <w:szCs w:val="28"/>
           <w:lang w:val="en-US"/>
@@ -6159,7 +4820,7 @@
                     <pic:cNvPicPr/>
                   </pic:nvPicPr>
                   <pic:blipFill>
-                    <a:blip r:embed="rId29"/>
+                    <a:blip r:embed="rId30"/>
                     <a:stretch>
                       <a:fillRect/>
                     </a:stretch>
@@ -6257,10 +4918,10 @@
         </w:rPr>
         <w:lastRenderedPageBreak/>
         <w:drawing>
-          <wp:inline distT="0" distB="0" distL="0" distR="0" wp14:anchorId="7224E74C" wp14:editId="274A473F">
-            <wp:extent cx="6120765" cy="5747385"/>
-            <wp:effectExtent l="0" t="0" r="0" b="5715"/>
-            <wp:docPr id="717949487" name="Рисунок 1"/>
+          <wp:inline distT="0" distB="0" distL="0" distR="0" wp14:anchorId="77F2CC42" wp14:editId="79AB62C2">
+            <wp:extent cx="6120765" cy="5881370"/>
+            <wp:effectExtent l="0" t="0" r="0" b="5080"/>
+            <wp:docPr id="874854222" name="Рисунок 1"/>
             <wp:cNvGraphicFramePr>
               <a:graphicFrameLocks xmlns:a="http://schemas.openxmlformats.org/drawingml/2006/main" noChangeAspect="1"/>
             </wp:cNvGraphicFramePr>
@@ -6268,11 +4929,11 @@
               <a:graphicData uri="http://schemas.openxmlformats.org/drawingml/2006/picture">
                 <pic:pic xmlns:pic="http://schemas.openxmlformats.org/drawingml/2006/picture">
                   <pic:nvPicPr>
-                    <pic:cNvPr id="717949487" name=""/>
+                    <pic:cNvPr id="874854222" name=""/>
                     <pic:cNvPicPr/>
                   </pic:nvPicPr>
                   <pic:blipFill>
-                    <a:blip r:embed="rId30"/>
+                    <a:blip r:embed="rId31"/>
                     <a:stretch>
                       <a:fillRect/>
                     </a:stretch>
@@ -6280,7 +4941,7 @@
                   <pic:spPr>
                     <a:xfrm>
                       <a:off x="0" y="0"/>
-                      <a:ext cx="6120765" cy="5747385"/>
+                      <a:ext cx="6120765" cy="5881370"/>
                     </a:xfrm>
                     <a:prstGeom prst="rect">
                       <a:avLst/>
@@ -6338,6 +4999,7 @@
           <w:rFonts w:ascii="Times New Roman" w:hAnsi="Times New Roman" w:cs="Times New Roman"/>
           <w:b/>
           <w:bCs/>
+          <w:noProof/>
           <w:sz w:val="28"/>
           <w:szCs w:val="28"/>
           <w:lang w:val="en-US"/>
@@ -6359,7 +5021,7 @@
                     <pic:cNvPicPr/>
                   </pic:nvPicPr>
                   <pic:blipFill>
-                    <a:blip r:embed="rId31"/>
+                    <a:blip r:embed="rId32"/>
                     <a:stretch>
                       <a:fillRect/>
                     </a:stretch>
@@ -6431,10 +5093,10 @@
         </w:rPr>
         <w:lastRenderedPageBreak/>
         <w:drawing>
-          <wp:inline distT="0" distB="0" distL="0" distR="0" wp14:anchorId="11810D2D" wp14:editId="669C8071">
-            <wp:extent cx="6120765" cy="4356100"/>
-            <wp:effectExtent l="0" t="0" r="0" b="6350"/>
-            <wp:docPr id="1523512842" name="Рисунок 1"/>
+          <wp:inline distT="0" distB="0" distL="0" distR="0" wp14:anchorId="2146F04D" wp14:editId="397D7744">
+            <wp:extent cx="4896533" cy="6887536"/>
+            <wp:effectExtent l="0" t="0" r="0" b="8890"/>
+            <wp:docPr id="173307323" name="Рисунок 1"/>
             <wp:cNvGraphicFramePr>
               <a:graphicFrameLocks xmlns:a="http://schemas.openxmlformats.org/drawingml/2006/main" noChangeAspect="1"/>
             </wp:cNvGraphicFramePr>
@@ -6442,11 +5104,11 @@
               <a:graphicData uri="http://schemas.openxmlformats.org/drawingml/2006/picture">
                 <pic:pic xmlns:pic="http://schemas.openxmlformats.org/drawingml/2006/picture">
                   <pic:nvPicPr>
-                    <pic:cNvPr id="1523512842" name=""/>
+                    <pic:cNvPr id="173307323" name=""/>
                     <pic:cNvPicPr/>
                   </pic:nvPicPr>
                   <pic:blipFill>
-                    <a:blip r:embed="rId32"/>
+                    <a:blip r:embed="rId33"/>
                     <a:stretch>
                       <a:fillRect/>
                     </a:stretch>
@@ -6454,7 +5116,7 @@
                   <pic:spPr>
                     <a:xfrm>
                       <a:off x="0" y="0"/>
-                      <a:ext cx="6120765" cy="4356100"/>
+                      <a:ext cx="4896533" cy="6887536"/>
                     </a:xfrm>
                     <a:prstGeom prst="rect">
                       <a:avLst/>
@@ -6512,10 +5174,12 @@
           <w:rFonts w:ascii="Times New Roman" w:hAnsi="Times New Roman" w:cs="Times New Roman"/>
           <w:b/>
           <w:bCs/>
+          <w:noProof/>
           <w:sz w:val="28"/>
           <w:szCs w:val="28"/>
           <w:lang w:val="en-US"/>
         </w:rPr>
+        <w:lastRenderedPageBreak/>
         <w:drawing>
           <wp:inline distT="0" distB="0" distL="0" distR="0" wp14:anchorId="230309B5" wp14:editId="567BF3E2">
             <wp:extent cx="4733925" cy="4676775"/>
@@ -6532,7 +5196,7 @@
                     <pic:cNvPicPr/>
                   </pic:nvPicPr>
                   <pic:blipFill>
-                    <a:blip r:embed="rId33"/>
+                    <a:blip r:embed="rId34"/>
                     <a:stretch>
                       <a:fillRect/>
                     </a:stretch>
@@ -6575,34 +5239,35 @@
           <w:sz w:val="28"/>
           <w:szCs w:val="28"/>
         </w:rPr>
+        <w:t>Завдання №5</w:t>
+      </w:r>
+    </w:p>
+    <w:p>
+      <w:pPr>
+        <w:tabs>
+          <w:tab w:val="center" w:pos="1347"/>
+        </w:tabs>
+        <w:jc w:val="center"/>
+        <w:rPr>
+          <w:rFonts w:ascii="Times New Roman" w:hAnsi="Times New Roman" w:cs="Times New Roman"/>
+          <w:b/>
+          <w:bCs/>
+          <w:sz w:val="28"/>
+          <w:szCs w:val="28"/>
+          <w:lang w:val="en-US"/>
+        </w:rPr>
+      </w:pPr>
+      <w:r>
+        <w:rPr>
+          <w:rFonts w:ascii="Times New Roman" w:hAnsi="Times New Roman" w:cs="Times New Roman"/>
+          <w:b/>
+          <w:bCs/>
+          <w:noProof/>
+          <w:sz w:val="28"/>
+          <w:szCs w:val="28"/>
+          <w:lang w:val="en-US"/>
+        </w:rPr>
         <w:lastRenderedPageBreak/>
-        <w:t>Завдання №5</w:t>
-      </w:r>
-    </w:p>
-    <w:p>
-      <w:pPr>
-        <w:tabs>
-          <w:tab w:val="center" w:pos="1347"/>
-        </w:tabs>
-        <w:jc w:val="center"/>
-        <w:rPr>
-          <w:rFonts w:ascii="Times New Roman" w:hAnsi="Times New Roman" w:cs="Times New Roman"/>
-          <w:b/>
-          <w:bCs/>
-          <w:sz w:val="28"/>
-          <w:szCs w:val="28"/>
-          <w:lang w:val="en-US"/>
-        </w:rPr>
-      </w:pPr>
-      <w:r>
-        <w:rPr>
-          <w:rFonts w:ascii="Times New Roman" w:hAnsi="Times New Roman" w:cs="Times New Roman"/>
-          <w:b/>
-          <w:bCs/>
-          <w:sz w:val="28"/>
-          <w:szCs w:val="28"/>
-          <w:lang w:val="en-US"/>
-        </w:rPr>
         <w:drawing>
           <wp:inline distT="0" distB="0" distL="0" distR="0" wp14:anchorId="20F3AC3B" wp14:editId="3BD4522F">
             <wp:extent cx="6120765" cy="8369935"/>
@@ -6619,7 +5284,7 @@
                     <pic:cNvPicPr/>
                   </pic:nvPicPr>
                   <pic:blipFill>
-                    <a:blip r:embed="rId34"/>
+                    <a:blip r:embed="rId35"/>
                     <a:stretch>
                       <a:fillRect/>
                     </a:stretch>
@@ -6660,6 +5325,7 @@
           <w:rFonts w:ascii="Times New Roman" w:hAnsi="Times New Roman" w:cs="Times New Roman"/>
           <w:b/>
           <w:bCs/>
+          <w:noProof/>
           <w:sz w:val="28"/>
           <w:szCs w:val="28"/>
           <w:lang w:val="en-US"/>
@@ -6681,7 +5347,7 @@
                     <pic:cNvPicPr/>
                   </pic:nvPicPr>
                   <pic:blipFill>
-                    <a:blip r:embed="rId35"/>
+                    <a:blip r:embed="rId36"/>
                     <a:stretch>
                       <a:fillRect/>
                     </a:stretch>
@@ -6762,6 +5428,7 @@
           <w:rFonts w:ascii="Times New Roman" w:hAnsi="Times New Roman" w:cs="Times New Roman"/>
           <w:b/>
           <w:bCs/>
+          <w:noProof/>
           <w:sz w:val="28"/>
           <w:szCs w:val="28"/>
           <w:lang w:val="en-US"/>
@@ -6783,7 +5450,7 @@
                     <pic:cNvPicPr/>
                   </pic:nvPicPr>
                   <pic:blipFill>
-                    <a:blip r:embed="rId36"/>
+                    <a:blip r:embed="rId37"/>
                     <a:stretch>
                       <a:fillRect/>
                     </a:stretch>
@@ -6890,51 +5557,7 @@
           <w:sz w:val="28"/>
           <w:szCs w:val="28"/>
         </w:rPr>
-        <w:t xml:space="preserve">VNS </w:t>
-      </w:r>
-      <w:proofErr w:type="spellStart"/>
-      <w:r>
-        <w:rPr>
-          <w:rFonts w:ascii="Times New Roman" w:hAnsi="Times New Roman" w:cs="Times New Roman"/>
-          <w:b/>
-          <w:bCs/>
-          <w:sz w:val="28"/>
-          <w:szCs w:val="28"/>
-        </w:rPr>
-        <w:t>Lab</w:t>
-      </w:r>
-      <w:proofErr w:type="spellEnd"/>
-      <w:r>
-        <w:rPr>
-          <w:rFonts w:ascii="Times New Roman" w:hAnsi="Times New Roman" w:cs="Times New Roman"/>
-          <w:b/>
-          <w:bCs/>
-          <w:sz w:val="28"/>
-          <w:szCs w:val="28"/>
-        </w:rPr>
-        <w:t xml:space="preserve"> 2 - </w:t>
-      </w:r>
-      <w:proofErr w:type="spellStart"/>
-      <w:r>
-        <w:rPr>
-          <w:rFonts w:ascii="Times New Roman" w:hAnsi="Times New Roman" w:cs="Times New Roman"/>
-          <w:b/>
-          <w:bCs/>
-          <w:sz w:val="28"/>
-          <w:szCs w:val="28"/>
-        </w:rPr>
-        <w:t>Task</w:t>
-      </w:r>
-      <w:proofErr w:type="spellEnd"/>
-      <w:r>
-        <w:rPr>
-          <w:rFonts w:ascii="Times New Roman" w:hAnsi="Times New Roman" w:cs="Times New Roman"/>
-          <w:b/>
-          <w:bCs/>
-          <w:sz w:val="28"/>
-          <w:szCs w:val="28"/>
-        </w:rPr>
-        <w:t xml:space="preserve"> 1-1</w:t>
+        <w:t>VNS Lab 2 - Task 1-1</w:t>
       </w:r>
       <w:r>
         <w:rPr>
@@ -6964,6 +5587,7 @@
           <w:rFonts w:ascii="Times New Roman" w:hAnsi="Times New Roman" w:cs="Times New Roman"/>
           <w:b/>
           <w:bCs/>
+          <w:noProof/>
           <w:sz w:val="28"/>
           <w:szCs w:val="28"/>
           <w:lang w:val="en-US"/>
@@ -6984,7 +5608,7 @@
                     <pic:cNvPicPr/>
                   </pic:nvPicPr>
                   <pic:blipFill>
-                    <a:blip r:embed="rId37"/>
+                    <a:blip r:embed="rId38"/>
                     <a:stretch>
                       <a:fillRect/>
                     </a:stretch>
@@ -7098,51 +5722,7 @@
           <w:sz w:val="28"/>
           <w:szCs w:val="28"/>
         </w:rPr>
-        <w:t xml:space="preserve">VNS </w:t>
-      </w:r>
-      <w:proofErr w:type="spellStart"/>
-      <w:r>
-        <w:rPr>
-          <w:rFonts w:ascii="Times New Roman" w:hAnsi="Times New Roman" w:cs="Times New Roman"/>
-          <w:b/>
-          <w:bCs/>
-          <w:sz w:val="28"/>
-          <w:szCs w:val="28"/>
-        </w:rPr>
-        <w:t>Lab</w:t>
-      </w:r>
-      <w:proofErr w:type="spellEnd"/>
-      <w:r>
-        <w:rPr>
-          <w:rFonts w:ascii="Times New Roman" w:hAnsi="Times New Roman" w:cs="Times New Roman"/>
-          <w:b/>
-          <w:bCs/>
-          <w:sz w:val="28"/>
-          <w:szCs w:val="28"/>
-        </w:rPr>
-        <w:t xml:space="preserve"> 3 - </w:t>
-      </w:r>
-      <w:proofErr w:type="spellStart"/>
-      <w:r>
-        <w:rPr>
-          <w:rFonts w:ascii="Times New Roman" w:hAnsi="Times New Roman" w:cs="Times New Roman"/>
-          <w:b/>
-          <w:bCs/>
-          <w:sz w:val="28"/>
-          <w:szCs w:val="28"/>
-        </w:rPr>
-        <w:t>Task</w:t>
-      </w:r>
-      <w:proofErr w:type="spellEnd"/>
-      <w:r>
-        <w:rPr>
-          <w:rFonts w:ascii="Times New Roman" w:hAnsi="Times New Roman" w:cs="Times New Roman"/>
-          <w:b/>
-          <w:bCs/>
-          <w:sz w:val="28"/>
-          <w:szCs w:val="28"/>
-        </w:rPr>
-        <w:t xml:space="preserve"> 1-1</w:t>
+        <w:t>VNS Lab 3 - Task 1-1</w:t>
       </w:r>
       <w:r>
         <w:rPr>
@@ -7170,6 +5750,7 @@
           <w:rFonts w:ascii="Times New Roman" w:hAnsi="Times New Roman" w:cs="Times New Roman"/>
           <w:b/>
           <w:bCs/>
+          <w:noProof/>
           <w:sz w:val="28"/>
           <w:szCs w:val="28"/>
           <w:lang w:val="en-US"/>
@@ -7190,7 +5771,7 @@
                     <pic:cNvPicPr/>
                   </pic:nvPicPr>
                   <pic:blipFill>
-                    <a:blip r:embed="rId38"/>
+                    <a:blip r:embed="rId39"/>
                     <a:stretch>
                       <a:fillRect/>
                     </a:stretch>
@@ -7293,51 +5874,7 @@
           <w:sz w:val="28"/>
           <w:szCs w:val="28"/>
         </w:rPr>
-        <w:t xml:space="preserve">VNS </w:t>
-      </w:r>
-      <w:proofErr w:type="spellStart"/>
-      <w:r>
-        <w:rPr>
-          <w:rFonts w:ascii="Times New Roman" w:hAnsi="Times New Roman" w:cs="Times New Roman"/>
-          <w:b/>
-          <w:bCs/>
-          <w:sz w:val="28"/>
-          <w:szCs w:val="28"/>
-        </w:rPr>
-        <w:t>Lab</w:t>
-      </w:r>
-      <w:proofErr w:type="spellEnd"/>
-      <w:r>
-        <w:rPr>
-          <w:rFonts w:ascii="Times New Roman" w:hAnsi="Times New Roman" w:cs="Times New Roman"/>
-          <w:b/>
-          <w:bCs/>
-          <w:sz w:val="28"/>
-          <w:szCs w:val="28"/>
-        </w:rPr>
-        <w:t xml:space="preserve"> 7 - </w:t>
-      </w:r>
-      <w:proofErr w:type="spellStart"/>
-      <w:r>
-        <w:rPr>
-          <w:rFonts w:ascii="Times New Roman" w:hAnsi="Times New Roman" w:cs="Times New Roman"/>
-          <w:b/>
-          <w:bCs/>
-          <w:sz w:val="28"/>
-          <w:szCs w:val="28"/>
-        </w:rPr>
-        <w:t>Task</w:t>
-      </w:r>
-      <w:proofErr w:type="spellEnd"/>
-      <w:r>
-        <w:rPr>
-          <w:rFonts w:ascii="Times New Roman" w:hAnsi="Times New Roman" w:cs="Times New Roman"/>
-          <w:b/>
-          <w:bCs/>
-          <w:sz w:val="28"/>
-          <w:szCs w:val="28"/>
-        </w:rPr>
-        <w:t xml:space="preserve"> 1-1</w:t>
+        <w:t>VNS Lab 7 - Task 1-1</w:t>
       </w:r>
       <w:r>
         <w:rPr>
@@ -7369,6 +5906,7 @@
           <w:rFonts w:ascii="Times New Roman" w:hAnsi="Times New Roman" w:cs="Times New Roman"/>
           <w:b/>
           <w:bCs/>
+          <w:noProof/>
           <w:sz w:val="28"/>
           <w:szCs w:val="28"/>
         </w:rPr>
@@ -7389,7 +5927,7 @@
                     <pic:cNvPicPr/>
                   </pic:nvPicPr>
                   <pic:blipFill>
-                    <a:blip r:embed="rId39"/>
+                    <a:blip r:embed="rId40"/>
                     <a:stretch>
                       <a:fillRect/>
                     </a:stretch>
@@ -7486,51 +6024,7 @@
           <w:sz w:val="28"/>
           <w:szCs w:val="28"/>
         </w:rPr>
-        <w:t xml:space="preserve">VNS </w:t>
-      </w:r>
-      <w:proofErr w:type="spellStart"/>
-      <w:r>
-        <w:rPr>
-          <w:rFonts w:ascii="Times New Roman" w:hAnsi="Times New Roman" w:cs="Times New Roman"/>
-          <w:b/>
-          <w:bCs/>
-          <w:sz w:val="28"/>
-          <w:szCs w:val="28"/>
-        </w:rPr>
-        <w:t>Lab</w:t>
-      </w:r>
-      <w:proofErr w:type="spellEnd"/>
-      <w:r>
-        <w:rPr>
-          <w:rFonts w:ascii="Times New Roman" w:hAnsi="Times New Roman" w:cs="Times New Roman"/>
-          <w:b/>
-          <w:bCs/>
-          <w:sz w:val="28"/>
-          <w:szCs w:val="28"/>
-        </w:rPr>
-        <w:t xml:space="preserve"> 7 - </w:t>
-      </w:r>
-      <w:proofErr w:type="spellStart"/>
-      <w:r>
-        <w:rPr>
-          <w:rFonts w:ascii="Times New Roman" w:hAnsi="Times New Roman" w:cs="Times New Roman"/>
-          <w:b/>
-          <w:bCs/>
-          <w:sz w:val="28"/>
-          <w:szCs w:val="28"/>
-        </w:rPr>
-        <w:t>Task</w:t>
-      </w:r>
-      <w:proofErr w:type="spellEnd"/>
-      <w:r>
-        <w:rPr>
-          <w:rFonts w:ascii="Times New Roman" w:hAnsi="Times New Roman" w:cs="Times New Roman"/>
-          <w:b/>
-          <w:bCs/>
-          <w:sz w:val="28"/>
-          <w:szCs w:val="28"/>
-        </w:rPr>
-        <w:t xml:space="preserve"> 2-1</w:t>
+        <w:t>VNS Lab 7 - Task 2-1</w:t>
       </w:r>
       <w:r>
         <w:rPr>
@@ -7562,6 +6056,7 @@
           <w:rFonts w:ascii="Times New Roman" w:hAnsi="Times New Roman" w:cs="Times New Roman"/>
           <w:b/>
           <w:bCs/>
+          <w:noProof/>
           <w:sz w:val="28"/>
           <w:szCs w:val="28"/>
         </w:rPr>
@@ -7581,7 +6076,7 @@
                     <pic:cNvPicPr/>
                   </pic:nvPicPr>
                   <pic:blipFill>
-                    <a:blip r:embed="rId40"/>
+                    <a:blip r:embed="rId41"/>
                     <a:stretch>
                       <a:fillRect/>
                     </a:stretch>
@@ -7670,62 +6165,16 @@
         </w:rPr>
         <w:t xml:space="preserve"> №5 </w:t>
       </w:r>
-      <w:proofErr w:type="spellStart"/>
-      <w:r>
-        <w:rPr>
-          <w:rFonts w:ascii="Times New Roman" w:hAnsi="Times New Roman" w:cs="Times New Roman"/>
-          <w:b/>
-          <w:bCs/>
-          <w:sz w:val="28"/>
-          <w:szCs w:val="28"/>
-        </w:rPr>
-        <w:t>Class</w:t>
-      </w:r>
-      <w:proofErr w:type="spellEnd"/>
-      <w:r>
-        <w:rPr>
-          <w:rFonts w:ascii="Times New Roman" w:hAnsi="Times New Roman" w:cs="Times New Roman"/>
-          <w:b/>
-          <w:bCs/>
-          <w:sz w:val="28"/>
-          <w:szCs w:val="28"/>
-        </w:rPr>
-        <w:t xml:space="preserve"> </w:t>
-      </w:r>
-      <w:proofErr w:type="spellStart"/>
-      <w:r>
-        <w:rPr>
-          <w:rFonts w:ascii="Times New Roman" w:hAnsi="Times New Roman" w:cs="Times New Roman"/>
-          <w:b/>
-          <w:bCs/>
-          <w:sz w:val="28"/>
-          <w:szCs w:val="28"/>
-        </w:rPr>
-        <w:t>Practice</w:t>
-      </w:r>
-      <w:proofErr w:type="spellEnd"/>
-      <w:r>
-        <w:rPr>
-          <w:rFonts w:ascii="Times New Roman" w:hAnsi="Times New Roman" w:cs="Times New Roman"/>
-          <w:b/>
-          <w:bCs/>
-          <w:sz w:val="28"/>
-          <w:szCs w:val="28"/>
-        </w:rPr>
-        <w:t xml:space="preserve"> </w:t>
-      </w:r>
-      <w:proofErr w:type="spellStart"/>
-      <w:r>
-        <w:rPr>
-          <w:rFonts w:ascii="Times New Roman" w:hAnsi="Times New Roman" w:cs="Times New Roman"/>
-          <w:b/>
-          <w:bCs/>
-          <w:sz w:val="28"/>
-          <w:szCs w:val="28"/>
-        </w:rPr>
-        <w:t>Work</w:t>
-      </w:r>
-      <w:proofErr w:type="spellEnd"/>
+      <w:r>
+        <w:rPr>
+          <w:rFonts w:ascii="Times New Roman" w:hAnsi="Times New Roman" w:cs="Times New Roman"/>
+          <w:b/>
+          <w:bCs/>
+          <w:sz w:val="28"/>
+          <w:szCs w:val="28"/>
+        </w:rPr>
+        <w:t>Class Practice Work</w:t>
+      </w:r>
     </w:p>
     <w:p>
       <w:pPr>
@@ -7746,6 +6195,7 @@
           <w:rFonts w:ascii="Times New Roman" w:hAnsi="Times New Roman" w:cs="Times New Roman"/>
           <w:b/>
           <w:bCs/>
+          <w:noProof/>
           <w:sz w:val="28"/>
           <w:szCs w:val="28"/>
           <w:lang w:val="en-US"/>
@@ -7766,7 +6216,7 @@
                     <pic:cNvPicPr/>
                   </pic:nvPicPr>
                   <pic:blipFill>
-                    <a:blip r:embed="rId41"/>
+                    <a:blip r:embed="rId42"/>
                     <a:stretch>
                       <a:fillRect/>
                     </a:stretch>
@@ -7866,62 +6316,16 @@
         </w:rPr>
         <w:t xml:space="preserve"> №6 </w:t>
       </w:r>
-      <w:proofErr w:type="spellStart"/>
-      <w:r>
-        <w:rPr>
-          <w:rFonts w:ascii="Times New Roman" w:hAnsi="Times New Roman" w:cs="Times New Roman"/>
-          <w:b/>
-          <w:bCs/>
-          <w:sz w:val="28"/>
-          <w:szCs w:val="28"/>
-        </w:rPr>
-        <w:t>Self</w:t>
-      </w:r>
-      <w:proofErr w:type="spellEnd"/>
-      <w:r>
-        <w:rPr>
-          <w:rFonts w:ascii="Times New Roman" w:hAnsi="Times New Roman" w:cs="Times New Roman"/>
-          <w:b/>
-          <w:bCs/>
-          <w:sz w:val="28"/>
-          <w:szCs w:val="28"/>
-        </w:rPr>
-        <w:t xml:space="preserve"> </w:t>
-      </w:r>
-      <w:proofErr w:type="spellStart"/>
-      <w:r>
-        <w:rPr>
-          <w:rFonts w:ascii="Times New Roman" w:hAnsi="Times New Roman" w:cs="Times New Roman"/>
-          <w:b/>
-          <w:bCs/>
-          <w:sz w:val="28"/>
-          <w:szCs w:val="28"/>
-        </w:rPr>
-        <w:t>Practice</w:t>
-      </w:r>
-      <w:proofErr w:type="spellEnd"/>
-      <w:r>
-        <w:rPr>
-          <w:rFonts w:ascii="Times New Roman" w:hAnsi="Times New Roman" w:cs="Times New Roman"/>
-          <w:b/>
-          <w:bCs/>
-          <w:sz w:val="28"/>
-          <w:szCs w:val="28"/>
-        </w:rPr>
-        <w:t xml:space="preserve"> </w:t>
-      </w:r>
-      <w:proofErr w:type="spellStart"/>
-      <w:r>
-        <w:rPr>
-          <w:rFonts w:ascii="Times New Roman" w:hAnsi="Times New Roman" w:cs="Times New Roman"/>
-          <w:b/>
-          <w:bCs/>
-          <w:sz w:val="28"/>
-          <w:szCs w:val="28"/>
-        </w:rPr>
-        <w:t>Work</w:t>
-      </w:r>
-      <w:proofErr w:type="spellEnd"/>
+      <w:r>
+        <w:rPr>
+          <w:rFonts w:ascii="Times New Roman" w:hAnsi="Times New Roman" w:cs="Times New Roman"/>
+          <w:b/>
+          <w:bCs/>
+          <w:sz w:val="28"/>
+          <w:szCs w:val="28"/>
+        </w:rPr>
+        <w:t>Self Practice Work</w:t>
+      </w:r>
     </w:p>
     <w:p>
       <w:pPr>
@@ -7941,6 +6345,7 @@
           <w:rFonts w:ascii="Times New Roman" w:hAnsi="Times New Roman" w:cs="Times New Roman"/>
           <w:b/>
           <w:bCs/>
+          <w:noProof/>
           <w:sz w:val="28"/>
           <w:szCs w:val="28"/>
           <w:lang w:val="en-US"/>
@@ -7961,7 +6366,7 @@
                     <pic:cNvPicPr/>
                   </pic:nvPicPr>
                   <pic:blipFill>
-                    <a:blip r:embed="rId42"/>
+                    <a:blip r:embed="rId43"/>
                     <a:stretch>
                       <a:fillRect/>
                     </a:stretch>
@@ -8000,6 +6405,7 @@
           <w:rFonts w:ascii="Times New Roman" w:hAnsi="Times New Roman" w:cs="Times New Roman"/>
           <w:b/>
           <w:bCs/>
+          <w:noProof/>
           <w:sz w:val="28"/>
           <w:szCs w:val="28"/>
         </w:rPr>
@@ -8019,7 +6425,7 @@
                     <pic:cNvPicPr/>
                   </pic:nvPicPr>
                   <pic:blipFill>
-                    <a:blip r:embed="rId43"/>
+                    <a:blip r:embed="rId44"/>
                     <a:stretch>
                       <a:fillRect/>
                     </a:stretch>
@@ -8163,6 +6569,7 @@
       <w:r>
         <w:rPr>
           <w:rFonts w:ascii="Times New Roman" w:hAnsi="Times New Roman" w:cs="Times New Roman"/>
+          <w:noProof/>
           <w:sz w:val="28"/>
           <w:szCs w:val="28"/>
           <w:lang w:val="en-US"/>
@@ -8183,7 +6590,7 @@
                     <pic:cNvPicPr/>
                   </pic:nvPicPr>
                   <pic:blipFill>
-                    <a:blip r:embed="rId44"/>
+                    <a:blip r:embed="rId45"/>
                     <a:stretch>
                       <a:fillRect/>
                     </a:stretch>
@@ -8221,18 +6628,20 @@
           <w:sz w:val="24"/>
           <w:szCs w:val="24"/>
         </w:rPr>
-        <w:t xml:space="preserve">Ми зустрічалися один раз з командою, на цій зустрічі кожен розпитав, що не розуміє ми один одному помогли а також розставили пріоритети в дошці </w:t>
-      </w:r>
-      <w:proofErr w:type="spellStart"/>
-      <w:r>
+        <w:t>Ми зустрічалися один раз з командою, на цій зустрічі кожен розпитав, що не розуміє ми один одному помогли а також розставили пріоритети в дошці трелло</w:t>
+      </w:r>
+    </w:p>
+    <w:p>
+      <w:pPr>
+        <w:tabs>
+          <w:tab w:val="left" w:pos="1116"/>
+        </w:tabs>
         <w:rPr>
           <w:rFonts w:ascii="Times New Roman" w:hAnsi="Times New Roman" w:cs="Times New Roman"/>
           <w:sz w:val="24"/>
           <w:szCs w:val="24"/>
         </w:rPr>
-        <w:t>трелло</w:t>
-      </w:r>
-      <w:proofErr w:type="spellEnd"/>
+      </w:pPr>
     </w:p>
     <w:p>
       <w:pPr>
@@ -8245,81 +6654,33 @@
           <w:szCs w:val="24"/>
         </w:rPr>
       </w:pPr>
-    </w:p>
-    <w:p>
-      <w:pPr>
-        <w:tabs>
-          <w:tab w:val="left" w:pos="1116"/>
-        </w:tabs>
+      <w:r>
+        <w:rPr>
+          <w:rFonts w:ascii="Times New Roman" w:hAnsi="Times New Roman" w:cs="Times New Roman"/>
+          <w:b/>
+          <w:bCs/>
+          <w:sz w:val="28"/>
+          <w:szCs w:val="28"/>
+        </w:rPr>
+        <w:t>Висновок:</w:t>
+      </w:r>
+      <w:r>
+        <w:rPr>
+          <w:rFonts w:ascii="Times New Roman" w:hAnsi="Times New Roman" w:cs="Times New Roman"/>
+          <w:b/>
+          <w:bCs/>
+          <w:sz w:val="28"/>
+          <w:szCs w:val="28"/>
+        </w:rPr>
+        <w:br/>
+      </w:r>
+      <w:r>
         <w:rPr>
           <w:rFonts w:ascii="Times New Roman" w:hAnsi="Times New Roman" w:cs="Times New Roman"/>
           <w:sz w:val="24"/>
           <w:szCs w:val="24"/>
         </w:rPr>
-      </w:pPr>
-      <w:r>
-        <w:rPr>
-          <w:rFonts w:ascii="Times New Roman" w:hAnsi="Times New Roman" w:cs="Times New Roman"/>
-          <w:b/>
-          <w:bCs/>
-          <w:sz w:val="28"/>
-          <w:szCs w:val="28"/>
-        </w:rPr>
-        <w:t>Висновок:</w:t>
-      </w:r>
-      <w:r>
-        <w:rPr>
-          <w:rFonts w:ascii="Times New Roman" w:hAnsi="Times New Roman" w:cs="Times New Roman"/>
-          <w:b/>
-          <w:bCs/>
-          <w:sz w:val="28"/>
-          <w:szCs w:val="28"/>
-        </w:rPr>
-        <w:br/>
-      </w:r>
-      <w:r>
-        <w:rPr>
-          <w:rFonts w:ascii="Times New Roman" w:hAnsi="Times New Roman" w:cs="Times New Roman"/>
-          <w:sz w:val="24"/>
-          <w:szCs w:val="24"/>
-        </w:rPr>
-        <w:t xml:space="preserve">Виконуючи третій епік, я ознайомився з різними видами циклів у C++ і зрозумів, як вони можуть спростити реалізацію повторюваних завдань у програмуванні. Навчився керувати виконанням циклів за допомогою операторів </w:t>
-      </w:r>
-      <w:proofErr w:type="spellStart"/>
-      <w:r>
-        <w:rPr>
-          <w:rFonts w:ascii="Times New Roman" w:hAnsi="Times New Roman" w:cs="Times New Roman"/>
-          <w:sz w:val="24"/>
-          <w:szCs w:val="24"/>
-        </w:rPr>
-        <w:t>break</w:t>
-      </w:r>
-      <w:proofErr w:type="spellEnd"/>
-      <w:r>
-        <w:rPr>
-          <w:rFonts w:ascii="Times New Roman" w:hAnsi="Times New Roman" w:cs="Times New Roman"/>
-          <w:sz w:val="24"/>
-          <w:szCs w:val="24"/>
-        </w:rPr>
-        <w:t xml:space="preserve"> і </w:t>
-      </w:r>
-      <w:proofErr w:type="spellStart"/>
-      <w:r>
-        <w:rPr>
-          <w:rFonts w:ascii="Times New Roman" w:hAnsi="Times New Roman" w:cs="Times New Roman"/>
-          <w:sz w:val="24"/>
-          <w:szCs w:val="24"/>
-        </w:rPr>
-        <w:t>continue</w:t>
-      </w:r>
-      <w:proofErr w:type="spellEnd"/>
-      <w:r>
-        <w:rPr>
-          <w:rFonts w:ascii="Times New Roman" w:hAnsi="Times New Roman" w:cs="Times New Roman"/>
-          <w:sz w:val="24"/>
-          <w:szCs w:val="24"/>
-        </w:rPr>
-        <w:t>, що дозволяє змінювати логіку їх роботи. Дослідження функцій, їх параметрів і перевантаження допомогло мені краще організовувати код і робити його більш зрозумілим. Також я опанував застосування рекурсії та функцій зі змінною кількістю параметрів, що розширило моє уявлення про можливості функцій у складних завданнях. Завдяки вивченню вбудованих функцій, я побачив, як C++ може оптимізувати виконання стандартних операцій і полегшити написання коду. Ці знання я закріпив на практиці, написавши кілька програм.</w:t>
+        <w:t>Виконуючи третій епік, я ознайомився з різними видами циклів у C++ і зрозумів, як вони можуть спростити реалізацію повторюваних завдань у програмуванні. Навчився керувати виконанням циклів за допомогою операторів break і continue, що дозволяє змінювати логіку їх роботи. Дослідження функцій, їх параметрів і перевантаження допомогло мені краще організовувати код і робити його більш зрозумілим. Також я опанував застосування рекурсії та функцій зі змінною кількістю параметрів, що розширило моє уявлення про можливості функцій у складних завданнях. Завдяки вивченню вбудованих функцій, я побачив, як C++ може оптимізувати виконання стандартних операцій і полегшити написання коду. Ці знання я закріпив на практиці, написавши кілька програм.</w:t>
       </w:r>
     </w:p>
     <w:p>
@@ -8335,8 +6696,8 @@
       </w:pPr>
     </w:p>
     <w:sectPr>
-      <w:footerReference w:type="default" r:id="rId45"/>
-      <w:footerReference w:type="first" r:id="rId46"/>
+      <w:footerReference w:type="default" r:id="rId46"/>
+      <w:footerReference w:type="first" r:id="rId47"/>
       <w:pgSz w:w="11906" w:h="16838"/>
       <w:pgMar w:top="850" w:right="850" w:bottom="850" w:left="1417" w:header="708" w:footer="708" w:gutter="0"/>
       <w:cols w:space="708"/>
@@ -10185,6 +8546,7 @@
   <w:style w:type="character" w:default="1" w:styleId="a0">
     <w:name w:val="Default Paragraph Font"/>
     <w:uiPriority w:val="1"/>
+    <w:semiHidden/>
     <w:unhideWhenUsed/>
   </w:style>
   <w:style w:type="table" w:default="1" w:styleId="a1">

</xml_diff>